<commit_message>
Dora : Cible, ConsoleCible, FileCilbe, RotateFileCible, Test Marine : Configuration, Formater, FormaterDefault, Test Romain : LEVEL, Logger, builder, Test
</commit_message>
<xml_diff>
--- a/README.docx
+++ b/README.docx
@@ -336,257 +336,6 @@
             <wp:extent cx="5760720" cy="2141131"/>
             <wp:effectExtent l="0" t="0" r="0" b="0"/>
             <wp:docPr id="1" name="Image 1"/>
-            <wp:cNvGraphicFramePr>
-              <a:graphicFrameLocks xmlns:a="http://schemas.openxmlformats.org/drawingml/2006/main" noChangeAspect="1"/>
-            </wp:cNvGraphicFramePr>
-            <a:graphic xmlns:a="http://schemas.openxmlformats.org/drawingml/2006/main">
-              <a:graphicData uri="http://schemas.openxmlformats.org/drawingml/2006/picture">
-                <pic:pic xmlns:pic="http://schemas.openxmlformats.org/drawingml/2006/picture">
-                  <pic:nvPicPr>
-                    <pic:cNvPr id="0" name=""/>
-                    <pic:cNvPicPr/>
-                  </pic:nvPicPr>
-                  <pic:blipFill>
-                    <a:blip r:embed="rId6"/>
-                    <a:stretch>
-                      <a:fillRect/>
-                    </a:stretch>
-                  </pic:blipFill>
-                  <pic:spPr>
-                    <a:xfrm>
-                      <a:off x="0" y="0"/>
-                      <a:ext cx="5760720" cy="2141131"/>
-                    </a:xfrm>
-                    <a:prstGeom prst="rect">
-                      <a:avLst/>
-                    </a:prstGeom>
-                  </pic:spPr>
-                </pic:pic>
-              </a:graphicData>
-            </a:graphic>
-          </wp:inline>
-        </w:drawing>
-      </w:r>
-    </w:p>
-    <w:p>
-      <w:pPr>
-        <w:jc w:val="center"/>
-        <w:rPr>
-          <w:rFonts w:ascii="Times New Roman" w:hAnsi="Times New Roman" w:cs="Times New Roman"/>
-          <w:b/>
-          <w:sz w:val="24"/>
-          <w:szCs w:val="24"/>
-        </w:rPr>
-      </w:pPr>
-    </w:p>
-    <w:p>
-      <w:pPr>
-        <w:rPr>
-          <w:rFonts w:ascii="Times New Roman" w:hAnsi="Times New Roman" w:cs="Times New Roman"/>
-          <w:sz w:val="24"/>
-          <w:szCs w:val="24"/>
-        </w:rPr>
-      </w:pPr>
-      <w:r>
-        <w:rPr>
-          <w:rFonts w:ascii="Times New Roman" w:hAnsi="Times New Roman" w:cs="Times New Roman"/>
-          <w:sz w:val="24"/>
-          <w:szCs w:val="24"/>
-        </w:rPr>
-        <w:tab/>
-        <w:t xml:space="preserve">Le corps du programme est divisé en 5 classes : </w:t>
-      </w:r>
-    </w:p>
-    <w:p>
-      <w:pPr>
-        <w:pStyle w:val="Paragraphedeliste"/>
-        <w:numPr>
-          <w:ilvl w:val="0"/>
-          <w:numId w:val="2"/>
-        </w:numPr>
-        <w:rPr>
-          <w:rFonts w:ascii="Times New Roman" w:hAnsi="Times New Roman" w:cs="Times New Roman"/>
-          <w:sz w:val="24"/>
-          <w:szCs w:val="24"/>
-        </w:rPr>
-      </w:pPr>
-      <w:proofErr w:type="spellStart"/>
-      <w:r>
-        <w:rPr>
-          <w:rFonts w:ascii="Times New Roman" w:hAnsi="Times New Roman" w:cs="Times New Roman"/>
-          <w:sz w:val="24"/>
-          <w:szCs w:val="24"/>
-        </w:rPr>
-        <w:t>Logger</w:t>
-      </w:r>
-      <w:proofErr w:type="spellEnd"/>
-    </w:p>
-    <w:p>
-      <w:pPr>
-        <w:pStyle w:val="Paragraphedeliste"/>
-        <w:numPr>
-          <w:ilvl w:val="0"/>
-          <w:numId w:val="2"/>
-        </w:numPr>
-        <w:rPr>
-          <w:rFonts w:ascii="Times New Roman" w:hAnsi="Times New Roman" w:cs="Times New Roman"/>
-          <w:sz w:val="24"/>
-          <w:szCs w:val="24"/>
-        </w:rPr>
-      </w:pPr>
-      <w:r>
-        <w:rPr>
-          <w:rFonts w:ascii="Times New Roman" w:hAnsi="Times New Roman" w:cs="Times New Roman"/>
-          <w:sz w:val="24"/>
-          <w:szCs w:val="24"/>
-        </w:rPr>
-        <w:t>Cible</w:t>
-      </w:r>
-    </w:p>
-    <w:p>
-      <w:pPr>
-        <w:pStyle w:val="Paragraphedeliste"/>
-        <w:numPr>
-          <w:ilvl w:val="0"/>
-          <w:numId w:val="2"/>
-        </w:numPr>
-        <w:rPr>
-          <w:rFonts w:ascii="Times New Roman" w:hAnsi="Times New Roman" w:cs="Times New Roman"/>
-          <w:sz w:val="24"/>
-          <w:szCs w:val="24"/>
-        </w:rPr>
-      </w:pPr>
-      <w:r>
-        <w:rPr>
-          <w:rFonts w:ascii="Times New Roman" w:hAnsi="Times New Roman" w:cs="Times New Roman"/>
-          <w:sz w:val="24"/>
-          <w:szCs w:val="24"/>
-        </w:rPr>
-        <w:t>Formater</w:t>
-      </w:r>
-    </w:p>
-    <w:p>
-      <w:pPr>
-        <w:pStyle w:val="Paragraphedeliste"/>
-        <w:numPr>
-          <w:ilvl w:val="0"/>
-          <w:numId w:val="2"/>
-        </w:numPr>
-        <w:rPr>
-          <w:rFonts w:ascii="Times New Roman" w:hAnsi="Times New Roman" w:cs="Times New Roman"/>
-          <w:sz w:val="24"/>
-          <w:szCs w:val="24"/>
-        </w:rPr>
-      </w:pPr>
-      <w:proofErr w:type="spellStart"/>
-      <w:r>
-        <w:rPr>
-          <w:rFonts w:ascii="Times New Roman" w:hAnsi="Times New Roman" w:cs="Times New Roman"/>
-          <w:sz w:val="24"/>
-          <w:szCs w:val="24"/>
-        </w:rPr>
-        <w:t>Builder</w:t>
-      </w:r>
-      <w:proofErr w:type="spellEnd"/>
-      <w:r>
-        <w:rPr>
-          <w:rFonts w:ascii="Times New Roman" w:hAnsi="Times New Roman" w:cs="Times New Roman"/>
-          <w:sz w:val="24"/>
-          <w:szCs w:val="24"/>
-        </w:rPr>
-        <w:t> </w:t>
-      </w:r>
-    </w:p>
-    <w:p>
-      <w:pPr>
-        <w:pStyle w:val="Paragraphedeliste"/>
-        <w:numPr>
-          <w:ilvl w:val="0"/>
-          <w:numId w:val="2"/>
-        </w:numPr>
-        <w:rPr>
-          <w:rFonts w:ascii="Times New Roman" w:hAnsi="Times New Roman" w:cs="Times New Roman"/>
-          <w:sz w:val="24"/>
-          <w:szCs w:val="24"/>
-        </w:rPr>
-      </w:pPr>
-      <w:r>
-        <w:rPr>
-          <w:rFonts w:ascii="Times New Roman" w:hAnsi="Times New Roman" w:cs="Times New Roman"/>
-          <w:sz w:val="24"/>
-          <w:szCs w:val="24"/>
-        </w:rPr>
-        <w:t>Configuration</w:t>
-      </w:r>
-    </w:p>
-    <w:p>
-      <w:pPr>
-        <w:rPr>
-          <w:rFonts w:ascii="Times New Roman" w:hAnsi="Times New Roman" w:cs="Times New Roman"/>
-          <w:sz w:val="24"/>
-          <w:szCs w:val="24"/>
-        </w:rPr>
-      </w:pPr>
-    </w:p>
-    <w:p>
-      <w:pPr>
-        <w:rPr>
-          <w:rFonts w:ascii="Times New Roman" w:hAnsi="Times New Roman" w:cs="Times New Roman"/>
-          <w:color w:val="FF0000"/>
-          <w:sz w:val="24"/>
-          <w:szCs w:val="24"/>
-          <w:u w:val="single"/>
-        </w:rPr>
-      </w:pPr>
-      <w:proofErr w:type="spellStart"/>
-      <w:r>
-        <w:rPr>
-          <w:rFonts w:ascii="Times New Roman" w:hAnsi="Times New Roman" w:cs="Times New Roman"/>
-          <w:color w:val="FF0000"/>
-          <w:sz w:val="24"/>
-          <w:szCs w:val="24"/>
-          <w:u w:val="single"/>
-        </w:rPr>
-        <w:t>Logger</w:t>
-      </w:r>
-      <w:proofErr w:type="spellEnd"/>
-      <w:r>
-        <w:rPr>
-          <w:rFonts w:ascii="Times New Roman" w:hAnsi="Times New Roman" w:cs="Times New Roman"/>
-          <w:color w:val="FF0000"/>
-          <w:sz w:val="24"/>
-          <w:szCs w:val="24"/>
-          <w:u w:val="single"/>
-        </w:rPr>
-        <w:t> :</w:t>
-      </w:r>
-    </w:p>
-    <w:p>
-      <w:pPr>
-        <w:rPr>
-          <w:rFonts w:ascii="Times New Roman" w:hAnsi="Times New Roman" w:cs="Times New Roman"/>
-          <w:sz w:val="24"/>
-          <w:szCs w:val="24"/>
-        </w:rPr>
-      </w:pPr>
-      <w:r>
-        <w:rPr>
-          <w:rFonts w:ascii="Times New Roman" w:hAnsi="Times New Roman" w:cs="Times New Roman"/>
-          <w:sz w:val="24"/>
-          <w:szCs w:val="24"/>
-        </w:rPr>
-        <w:tab/>
-      </w:r>
-      <w:r>
-        <w:rPr>
-          <w:noProof/>
-          <w:lang w:eastAsia="fr-FR"/>
-        </w:rPr>
-        <w:drawing>
-          <wp:inline distT="0" distB="0" distL="0" distR="0" wp14:anchorId="433BAB70" wp14:editId="46B00DB9">
-            <wp:extent cx="2162175" cy="2190750"/>
-            <wp:effectExtent l="0" t="0" r="9525" b="0"/>
-            <wp:docPr id="2" name="Image 2"/>
             <wp:cNvGraphicFramePr>
               <a:graphicFrameLocks xmlns:a="http://schemas.openxmlformats.org/drawingml/2006/main" noChangeAspect="1"/>
             </wp:cNvGraphicFramePr>
@@ -606,6 +355,233 @@
                   <pic:spPr>
                     <a:xfrm>
                       <a:off x="0" y="0"/>
+                      <a:ext cx="5760720" cy="2141131"/>
+                    </a:xfrm>
+                    <a:prstGeom prst="rect">
+                      <a:avLst/>
+                    </a:prstGeom>
+                  </pic:spPr>
+                </pic:pic>
+              </a:graphicData>
+            </a:graphic>
+          </wp:inline>
+        </w:drawing>
+      </w:r>
+    </w:p>
+    <w:p>
+      <w:pPr>
+        <w:pStyle w:val="Paragraphedeliste"/>
+        <w:jc w:val="both"/>
+        <w:rPr>
+          <w:rFonts w:ascii="Times New Roman" w:hAnsi="Times New Roman" w:cs="Times New Roman"/>
+          <w:sz w:val="24"/>
+          <w:szCs w:val="24"/>
+        </w:rPr>
+      </w:pPr>
+    </w:p>
+    <w:p>
+      <w:pPr>
+        <w:pStyle w:val="Paragraphedeliste"/>
+        <w:numPr>
+          <w:ilvl w:val="0"/>
+          <w:numId w:val="2"/>
+        </w:numPr>
+        <w:jc w:val="both"/>
+        <w:rPr>
+          <w:rFonts w:ascii="Times New Roman" w:hAnsi="Times New Roman" w:cs="Times New Roman"/>
+          <w:sz w:val="24"/>
+          <w:szCs w:val="24"/>
+        </w:rPr>
+      </w:pPr>
+      <w:r>
+        <w:rPr>
+          <w:rFonts w:ascii="Times New Roman" w:hAnsi="Times New Roman" w:cs="Times New Roman"/>
+          <w:sz w:val="24"/>
+          <w:szCs w:val="24"/>
+        </w:rPr>
+        <w:t xml:space="preserve">L’objet </w:t>
+      </w:r>
+      <w:proofErr w:type="spellStart"/>
+      <w:r>
+        <w:rPr>
+          <w:rFonts w:ascii="Times New Roman" w:hAnsi="Times New Roman" w:cs="Times New Roman"/>
+          <w:color w:val="FF0000"/>
+          <w:sz w:val="24"/>
+          <w:szCs w:val="24"/>
+        </w:rPr>
+        <w:t>Logger</w:t>
+      </w:r>
+      <w:proofErr w:type="spellEnd"/>
+      <w:r>
+        <w:rPr>
+          <w:rFonts w:ascii="Times New Roman" w:hAnsi="Times New Roman" w:cs="Times New Roman"/>
+          <w:sz w:val="24"/>
+          <w:szCs w:val="24"/>
+        </w:rPr>
+        <w:t xml:space="preserve"> permet d’envoyer des messages, via les méthodes </w:t>
+      </w:r>
+      <w:proofErr w:type="spellStart"/>
+      <w:r>
+        <w:rPr>
+          <w:rFonts w:ascii="Times New Roman" w:hAnsi="Times New Roman" w:cs="Times New Roman"/>
+          <w:color w:val="00B050"/>
+          <w:sz w:val="24"/>
+          <w:szCs w:val="24"/>
+        </w:rPr>
+        <w:t>debug</w:t>
+      </w:r>
+      <w:proofErr w:type="spellEnd"/>
+      <w:r>
+        <w:rPr>
+          <w:rFonts w:ascii="Times New Roman" w:hAnsi="Times New Roman" w:cs="Times New Roman"/>
+          <w:sz w:val="24"/>
+          <w:szCs w:val="24"/>
+        </w:rPr>
+        <w:t>,</w:t>
+      </w:r>
+      <w:r>
+        <w:rPr>
+          <w:rFonts w:ascii="Times New Roman" w:hAnsi="Times New Roman" w:cs="Times New Roman"/>
+          <w:color w:val="00B050"/>
+          <w:sz w:val="24"/>
+          <w:szCs w:val="24"/>
+        </w:rPr>
+        <w:t xml:space="preserve"> info </w:t>
+      </w:r>
+      <w:r>
+        <w:rPr>
+          <w:rFonts w:ascii="Times New Roman" w:hAnsi="Times New Roman" w:cs="Times New Roman"/>
+          <w:sz w:val="24"/>
+          <w:szCs w:val="24"/>
+        </w:rPr>
+        <w:t xml:space="preserve">et </w:t>
+      </w:r>
+      <w:proofErr w:type="spellStart"/>
+      <w:r>
+        <w:rPr>
+          <w:rFonts w:ascii="Times New Roman" w:hAnsi="Times New Roman" w:cs="Times New Roman"/>
+          <w:color w:val="00B050"/>
+          <w:sz w:val="24"/>
+          <w:szCs w:val="24"/>
+        </w:rPr>
+        <w:t>error</w:t>
+      </w:r>
+      <w:proofErr w:type="spellEnd"/>
+      <w:r>
+        <w:rPr>
+          <w:rFonts w:ascii="Times New Roman" w:hAnsi="Times New Roman" w:cs="Times New Roman"/>
+          <w:sz w:val="24"/>
+          <w:szCs w:val="24"/>
+        </w:rPr>
+        <w:t>. Ces message</w:t>
+      </w:r>
+      <w:r>
+        <w:rPr>
+          <w:rFonts w:ascii="Times New Roman" w:hAnsi="Times New Roman" w:cs="Times New Roman"/>
+          <w:sz w:val="24"/>
+          <w:szCs w:val="24"/>
+        </w:rPr>
+        <w:t>s</w:t>
+      </w:r>
+      <w:r>
+        <w:rPr>
+          <w:rFonts w:ascii="Times New Roman" w:hAnsi="Times New Roman" w:cs="Times New Roman"/>
+          <w:sz w:val="24"/>
+          <w:szCs w:val="24"/>
+        </w:rPr>
+        <w:t xml:space="preserve"> sont envoyés à chacune des cibles de la liste : </w:t>
+      </w:r>
+      <w:r>
+        <w:rPr>
+          <w:rFonts w:ascii="Times New Roman" w:hAnsi="Times New Roman" w:cs="Times New Roman"/>
+          <w:color w:val="FFC000"/>
+          <w:sz w:val="24"/>
+          <w:szCs w:val="24"/>
+        </w:rPr>
+        <w:t>cibles</w:t>
+      </w:r>
+      <w:r>
+        <w:rPr>
+          <w:rFonts w:ascii="Times New Roman" w:hAnsi="Times New Roman" w:cs="Times New Roman"/>
+          <w:sz w:val="24"/>
+          <w:szCs w:val="24"/>
+        </w:rPr>
+        <w:t>, en fonction du niveau</w:t>
+      </w:r>
+      <w:r>
+        <w:rPr>
+          <w:rFonts w:ascii="Times New Roman" w:hAnsi="Times New Roman" w:cs="Times New Roman"/>
+          <w:color w:val="FFC000"/>
+          <w:sz w:val="24"/>
+          <w:szCs w:val="24"/>
+        </w:rPr>
+        <w:t xml:space="preserve"> </w:t>
+      </w:r>
+      <w:proofErr w:type="spellStart"/>
+      <w:r>
+        <w:rPr>
+          <w:rFonts w:ascii="Times New Roman" w:hAnsi="Times New Roman" w:cs="Times New Roman"/>
+          <w:color w:val="FFC000"/>
+          <w:sz w:val="24"/>
+          <w:szCs w:val="24"/>
+        </w:rPr>
+        <w:t>level</w:t>
+      </w:r>
+      <w:proofErr w:type="spellEnd"/>
+      <w:r>
+        <w:rPr>
+          <w:rFonts w:ascii="Times New Roman" w:hAnsi="Times New Roman" w:cs="Times New Roman"/>
+          <w:sz w:val="24"/>
+          <w:szCs w:val="24"/>
+        </w:rPr>
+        <w:t xml:space="preserve"> et de la méthode utilisée.</w:t>
+      </w:r>
+    </w:p>
+    <w:p>
+      <w:pPr>
+        <w:pStyle w:val="Paragraphedeliste"/>
+        <w:jc w:val="center"/>
+        <w:rPr>
+          <w:rFonts w:ascii="Times New Roman" w:hAnsi="Times New Roman" w:cs="Times New Roman"/>
+          <w:sz w:val="24"/>
+          <w:szCs w:val="24"/>
+        </w:rPr>
+      </w:pPr>
+      <w:r>
+        <w:rPr>
+          <w:noProof/>
+          <w:lang w:eastAsia="fr-FR"/>
+        </w:rPr>
+        <w:drawing>
+          <wp:inline distT="0" distB="0" distL="0" distR="0" wp14:anchorId="6CD24661" wp14:editId="59E2E276">
+            <wp:extent cx="2162175" cy="2190750"/>
+            <wp:effectExtent l="0" t="0" r="9525" b="0"/>
+            <wp:docPr id="2" name="Image 2"/>
+            <wp:cNvGraphicFramePr>
+              <a:graphicFrameLocks xmlns:a="http://schemas.openxmlformats.org/drawingml/2006/main" noChangeAspect="1"/>
+            </wp:cNvGraphicFramePr>
+            <a:graphic xmlns:a="http://schemas.openxmlformats.org/drawingml/2006/main">
+              <a:graphicData uri="http://schemas.openxmlformats.org/drawingml/2006/picture">
+                <pic:pic xmlns:pic="http://schemas.openxmlformats.org/drawingml/2006/picture">
+                  <pic:nvPicPr>
+                    <pic:cNvPr id="0" name=""/>
+                    <pic:cNvPicPr/>
+                  </pic:nvPicPr>
+                  <pic:blipFill>
+                    <a:blip r:embed="rId8">
+                      <a:extLst>
+                        <a:ext uri="{28A0092B-C50C-407E-A947-70E740481C1C}">
+                          <a14:useLocalDpi xmlns:a14="http://schemas.microsoft.com/office/drawing/2010/main" val="0"/>
+                        </a:ext>
+                      </a:extLst>
+                    </a:blip>
+                    <a:stretch>
+                      <a:fillRect/>
+                    </a:stretch>
+                  </pic:blipFill>
+                  <pic:spPr>
+                    <a:xfrm>
+                      <a:off x="0" y="0"/>
                       <a:ext cx="2162175" cy="2190750"/>
                     </a:xfrm>
                     <a:prstGeom prst="rect">
@@ -621,39 +597,98 @@
     </w:p>
     <w:p>
       <w:pPr>
+        <w:pStyle w:val="Paragraphedeliste"/>
+        <w:jc w:val="both"/>
+        <w:rPr>
+          <w:rFonts w:ascii="Times New Roman" w:hAnsi="Times New Roman" w:cs="Times New Roman"/>
+          <w:sz w:val="24"/>
+          <w:szCs w:val="24"/>
+        </w:rPr>
+      </w:pPr>
+    </w:p>
+    <w:p>
+      <w:pPr>
+        <w:pStyle w:val="Paragraphedeliste"/>
+        <w:jc w:val="both"/>
+        <w:rPr>
+          <w:rFonts w:ascii="Times New Roman" w:hAnsi="Times New Roman" w:cs="Times New Roman"/>
+          <w:sz w:val="24"/>
+          <w:szCs w:val="24"/>
+        </w:rPr>
+      </w:pPr>
+    </w:p>
+    <w:p>
+      <w:pPr>
+        <w:pStyle w:val="Paragraphedeliste"/>
+        <w:numPr>
+          <w:ilvl w:val="0"/>
+          <w:numId w:val="2"/>
+        </w:numPr>
+        <w:jc w:val="both"/>
+        <w:rPr>
+          <w:rFonts w:ascii="Times New Roman" w:hAnsi="Times New Roman" w:cs="Times New Roman"/>
+          <w:sz w:val="24"/>
+          <w:szCs w:val="24"/>
+        </w:rPr>
+      </w:pPr>
+      <w:r>
+        <w:rPr>
+          <w:rFonts w:ascii="Times New Roman" w:hAnsi="Times New Roman" w:cs="Times New Roman"/>
+          <w:sz w:val="24"/>
+          <w:szCs w:val="24"/>
+        </w:rPr>
+        <w:t xml:space="preserve">Un objet issu </w:t>
+      </w:r>
+      <w:r>
+        <w:rPr>
+          <w:rFonts w:ascii="Times New Roman" w:hAnsi="Times New Roman" w:cs="Times New Roman"/>
+          <w:sz w:val="24"/>
+          <w:szCs w:val="24"/>
+        </w:rPr>
+        <w:t xml:space="preserve">de la méthode abstraite </w:t>
+      </w:r>
+      <w:r>
         <w:rPr>
           <w:rFonts w:ascii="Times New Roman" w:hAnsi="Times New Roman" w:cs="Times New Roman"/>
           <w:color w:val="FF0000"/>
           <w:sz w:val="24"/>
           <w:szCs w:val="24"/>
-          <w:u w:val="single"/>
-        </w:rPr>
-      </w:pPr>
-      <w:proofErr w:type="spellStart"/>
-      <w:r>
-        <w:rPr>
-          <w:rFonts w:ascii="Times New Roman" w:hAnsi="Times New Roman" w:cs="Times New Roman"/>
-          <w:color w:val="FF0000"/>
-          <w:sz w:val="24"/>
-          <w:szCs w:val="24"/>
-          <w:u w:val="single"/>
-        </w:rPr>
-        <w:t>Builder</w:t>
-      </w:r>
-      <w:proofErr w:type="spellEnd"/>
-      <w:r>
-        <w:rPr>
-          <w:rFonts w:ascii="Times New Roman" w:hAnsi="Times New Roman" w:cs="Times New Roman"/>
-          <w:color w:val="FF0000"/>
-          <w:sz w:val="24"/>
-          <w:szCs w:val="24"/>
-          <w:u w:val="single"/>
-        </w:rPr>
-        <w:t> :</w:t>
-      </w:r>
-    </w:p>
-    <w:p>
-      <w:pPr>
+        </w:rPr>
+        <w:t>Cible</w:t>
+      </w:r>
+      <w:r>
+        <w:rPr>
+          <w:rFonts w:ascii="Times New Roman" w:hAnsi="Times New Roman" w:cs="Times New Roman"/>
+          <w:sz w:val="24"/>
+          <w:szCs w:val="24"/>
+        </w:rPr>
+        <w:t xml:space="preserve"> permet d’envoyé des informations à l’utilisateur d’une certaine manière.</w:t>
+      </w:r>
+      <w:r>
+        <w:rPr>
+          <w:rFonts w:ascii="Times New Roman" w:hAnsi="Times New Roman" w:cs="Times New Roman"/>
+          <w:noProof/>
+          <w:sz w:val="24"/>
+          <w:szCs w:val="24"/>
+          <w:lang w:eastAsia="fr-FR"/>
+        </w:rPr>
+        <w:t xml:space="preserve"> </w:t>
+      </w:r>
+      <w:r>
+        <w:rPr>
+          <w:rFonts w:ascii="Times New Roman" w:hAnsi="Times New Roman" w:cs="Times New Roman"/>
+          <w:noProof/>
+          <w:sz w:val="24"/>
+          <w:szCs w:val="24"/>
+          <w:lang w:eastAsia="fr-FR"/>
+        </w:rPr>
+        <w:t>De nouvelles cibles peuvent ainsi être ajouté par l’utilsateur sans modifier le code.</w:t>
+      </w:r>
+    </w:p>
+    <w:p>
+      <w:pPr>
+        <w:pStyle w:val="Paragraphedeliste"/>
+        <w:jc w:val="center"/>
         <w:rPr>
           <w:rFonts w:ascii="Times New Roman" w:hAnsi="Times New Roman" w:cs="Times New Roman"/>
           <w:sz w:val="24"/>
@@ -665,11 +700,408 @@
           <w:noProof/>
           <w:lang w:eastAsia="fr-FR"/>
         </w:rPr>
+        <w:drawing>
+          <wp:inline distT="0" distB="0" distL="0" distR="0" wp14:anchorId="7107C32E" wp14:editId="51D7A9EE">
+            <wp:extent cx="2124075" cy="581025"/>
+            <wp:effectExtent l="0" t="0" r="9525" b="9525"/>
+            <wp:docPr id="5" name="Image 5"/>
+            <wp:cNvGraphicFramePr>
+              <a:graphicFrameLocks xmlns:a="http://schemas.openxmlformats.org/drawingml/2006/main" noChangeAspect="1"/>
+            </wp:cNvGraphicFramePr>
+            <a:graphic xmlns:a="http://schemas.openxmlformats.org/drawingml/2006/main">
+              <a:graphicData uri="http://schemas.openxmlformats.org/drawingml/2006/picture">
+                <pic:pic xmlns:pic="http://schemas.openxmlformats.org/drawingml/2006/picture">
+                  <pic:nvPicPr>
+                    <pic:cNvPr id="0" name=""/>
+                    <pic:cNvPicPr/>
+                  </pic:nvPicPr>
+                  <pic:blipFill>
+                    <a:blip r:embed="rId9">
+                      <a:extLst>
+                        <a:ext uri="{28A0092B-C50C-407E-A947-70E740481C1C}">
+                          <a14:useLocalDpi xmlns:a14="http://schemas.microsoft.com/office/drawing/2010/main" val="0"/>
+                        </a:ext>
+                      </a:extLst>
+                    </a:blip>
+                    <a:stretch>
+                      <a:fillRect/>
+                    </a:stretch>
+                  </pic:blipFill>
+                  <pic:spPr>
+                    <a:xfrm>
+                      <a:off x="0" y="0"/>
+                      <a:ext cx="2124075" cy="581025"/>
+                    </a:xfrm>
+                    <a:prstGeom prst="rect">
+                      <a:avLst/>
+                    </a:prstGeom>
+                  </pic:spPr>
+                </pic:pic>
+              </a:graphicData>
+            </a:graphic>
+          </wp:inline>
+        </w:drawing>
+      </w:r>
+    </w:p>
+    <w:p>
+      <w:pPr>
+        <w:pStyle w:val="Paragraphedeliste"/>
+        <w:rPr>
+          <w:rFonts w:ascii="Times New Roman" w:hAnsi="Times New Roman" w:cs="Times New Roman"/>
+          <w:color w:val="FF0000"/>
+          <w:sz w:val="24"/>
+          <w:szCs w:val="24"/>
+        </w:rPr>
+      </w:pPr>
+    </w:p>
+    <w:p>
+      <w:pPr>
+        <w:pStyle w:val="Paragraphedeliste"/>
+        <w:jc w:val="both"/>
+        <w:rPr>
+          <w:rFonts w:ascii="Times New Roman" w:hAnsi="Times New Roman" w:cs="Times New Roman"/>
+          <w:color w:val="FF0000"/>
+          <w:sz w:val="24"/>
+          <w:szCs w:val="24"/>
+        </w:rPr>
+      </w:pPr>
+    </w:p>
+    <w:p>
+      <w:pPr>
+        <w:pStyle w:val="Paragraphedeliste"/>
+        <w:numPr>
+          <w:ilvl w:val="0"/>
+          <w:numId w:val="2"/>
+        </w:numPr>
+        <w:jc w:val="both"/>
+        <w:rPr>
+          <w:rFonts w:ascii="Times New Roman" w:hAnsi="Times New Roman" w:cs="Times New Roman"/>
+          <w:color w:val="FF0000"/>
+          <w:sz w:val="24"/>
+          <w:szCs w:val="24"/>
+        </w:rPr>
+      </w:pPr>
+      <w:r>
+        <w:rPr>
+          <w:rFonts w:ascii="Times New Roman" w:hAnsi="Times New Roman" w:cs="Times New Roman"/>
+          <w:sz w:val="24"/>
+          <w:szCs w:val="24"/>
+        </w:rPr>
+        <w:t xml:space="preserve">Un objet issu </w:t>
+      </w:r>
+      <w:r>
+        <w:rPr>
+          <w:rFonts w:ascii="Times New Roman" w:hAnsi="Times New Roman" w:cs="Times New Roman"/>
+          <w:sz w:val="24"/>
+          <w:szCs w:val="24"/>
+        </w:rPr>
+        <w:t xml:space="preserve">de la méthode abstraite </w:t>
+      </w:r>
+      <w:r>
+        <w:rPr>
+          <w:rFonts w:ascii="Times New Roman" w:hAnsi="Times New Roman" w:cs="Times New Roman"/>
+          <w:color w:val="FF0000"/>
+          <w:sz w:val="24"/>
+          <w:szCs w:val="24"/>
+        </w:rPr>
+        <w:t>Formater</w:t>
+      </w:r>
+      <w:r>
+        <w:rPr>
+          <w:rFonts w:ascii="Times New Roman" w:hAnsi="Times New Roman" w:cs="Times New Roman"/>
+          <w:color w:val="FF0000"/>
+          <w:sz w:val="24"/>
+          <w:szCs w:val="24"/>
+        </w:rPr>
+        <w:t xml:space="preserve"> </w:t>
+      </w:r>
+      <w:r>
+        <w:rPr>
+          <w:rFonts w:ascii="Times New Roman" w:hAnsi="Times New Roman" w:cs="Times New Roman"/>
+          <w:sz w:val="24"/>
+          <w:szCs w:val="24"/>
+        </w:rPr>
+        <w:t xml:space="preserve">permet de mettre en forme un message via la méthode </w:t>
+      </w:r>
+      <w:r>
+        <w:rPr>
+          <w:rFonts w:ascii="Times New Roman" w:hAnsi="Times New Roman" w:cs="Times New Roman"/>
+          <w:color w:val="00B050"/>
+          <w:sz w:val="24"/>
+          <w:szCs w:val="24"/>
+        </w:rPr>
+        <w:t>Format</w:t>
+      </w:r>
+      <w:r>
+        <w:rPr>
+          <w:rFonts w:ascii="Times New Roman" w:hAnsi="Times New Roman" w:cs="Times New Roman"/>
+          <w:sz w:val="24"/>
+          <w:szCs w:val="24"/>
+        </w:rPr>
+        <w:t>.</w:t>
+      </w:r>
+      <w:r>
+        <w:rPr>
+          <w:noProof/>
+          <w:sz w:val="24"/>
+          <w:szCs w:val="24"/>
+          <w:lang w:eastAsia="fr-FR"/>
+        </w:rPr>
+        <w:t xml:space="preserve"> </w:t>
+      </w:r>
+      <w:r>
+        <w:rPr>
+          <w:rFonts w:ascii="Times New Roman" w:hAnsi="Times New Roman" w:cs="Times New Roman"/>
+          <w:noProof/>
+          <w:sz w:val="24"/>
+          <w:szCs w:val="24"/>
+          <w:lang w:eastAsia="fr-FR"/>
+        </w:rPr>
+        <w:t xml:space="preserve">De </w:t>
+      </w:r>
+      <w:r>
+        <w:rPr>
+          <w:rFonts w:ascii="Times New Roman" w:hAnsi="Times New Roman" w:cs="Times New Roman"/>
+          <w:noProof/>
+          <w:sz w:val="24"/>
+          <w:szCs w:val="24"/>
+          <w:lang w:eastAsia="fr-FR"/>
+        </w:rPr>
+        <w:t>nouveaux formats</w:t>
+      </w:r>
+      <w:r>
+        <w:rPr>
+          <w:rFonts w:ascii="Times New Roman" w:hAnsi="Times New Roman" w:cs="Times New Roman"/>
+          <w:noProof/>
+          <w:sz w:val="24"/>
+          <w:szCs w:val="24"/>
+          <w:lang w:eastAsia="fr-FR"/>
+        </w:rPr>
+        <w:t xml:space="preserve"> peuvent ainsi être ajouté par l’utilsateur sans modifier le code.</w:t>
+      </w:r>
+    </w:p>
+    <w:p>
+      <w:pPr>
+        <w:pStyle w:val="Paragraphedeliste"/>
+        <w:jc w:val="center"/>
+        <w:rPr>
+          <w:rFonts w:ascii="Times New Roman" w:hAnsi="Times New Roman" w:cs="Times New Roman"/>
+          <w:color w:val="FF0000"/>
+          <w:sz w:val="24"/>
+          <w:szCs w:val="24"/>
+        </w:rPr>
+      </w:pPr>
+      <w:r>
+        <w:rPr>
+          <w:noProof/>
+          <w:lang w:eastAsia="fr-FR"/>
+        </w:rPr>
         <w:lastRenderedPageBreak/>
         <w:drawing>
-          <wp:inline distT="0" distB="0" distL="0" distR="0" wp14:anchorId="7B0990A6" wp14:editId="308A61D6">
-            <wp:extent cx="2686050" cy="809625"/>
-            <wp:effectExtent l="0" t="0" r="0" b="9525"/>
+          <wp:inline distT="0" distB="0" distL="0" distR="0" wp14:anchorId="042DC2B2" wp14:editId="6A92E29B">
+            <wp:extent cx="2390775" cy="1152525"/>
+            <wp:effectExtent l="0" t="0" r="9525" b="9525"/>
+            <wp:docPr id="6" name="Image 6"/>
+            <wp:cNvGraphicFramePr>
+              <a:graphicFrameLocks xmlns:a="http://schemas.openxmlformats.org/drawingml/2006/main" noChangeAspect="1"/>
+            </wp:cNvGraphicFramePr>
+            <a:graphic xmlns:a="http://schemas.openxmlformats.org/drawingml/2006/main">
+              <a:graphicData uri="http://schemas.openxmlformats.org/drawingml/2006/picture">
+                <pic:pic xmlns:pic="http://schemas.openxmlformats.org/drawingml/2006/picture">
+                  <pic:nvPicPr>
+                    <pic:cNvPr id="0" name=""/>
+                    <pic:cNvPicPr/>
+                  </pic:nvPicPr>
+                  <pic:blipFill>
+                    <a:blip r:embed="rId10">
+                      <a:extLst>
+                        <a:ext uri="{28A0092B-C50C-407E-A947-70E740481C1C}">
+                          <a14:useLocalDpi xmlns:a14="http://schemas.microsoft.com/office/drawing/2010/main" val="0"/>
+                        </a:ext>
+                      </a:extLst>
+                    </a:blip>
+                    <a:stretch>
+                      <a:fillRect/>
+                    </a:stretch>
+                  </pic:blipFill>
+                  <pic:spPr>
+                    <a:xfrm>
+                      <a:off x="0" y="0"/>
+                      <a:ext cx="2390775" cy="1152525"/>
+                    </a:xfrm>
+                    <a:prstGeom prst="rect">
+                      <a:avLst/>
+                    </a:prstGeom>
+                  </pic:spPr>
+                </pic:pic>
+              </a:graphicData>
+            </a:graphic>
+          </wp:inline>
+        </w:drawing>
+      </w:r>
+    </w:p>
+    <w:p>
+      <w:pPr>
+        <w:pStyle w:val="Paragraphedeliste"/>
+        <w:jc w:val="both"/>
+        <w:rPr>
+          <w:rFonts w:ascii="Times New Roman" w:hAnsi="Times New Roman" w:cs="Times New Roman"/>
+          <w:color w:val="FFC000"/>
+          <w:sz w:val="24"/>
+          <w:szCs w:val="24"/>
+        </w:rPr>
+      </w:pPr>
+    </w:p>
+    <w:p>
+      <w:pPr>
+        <w:pStyle w:val="Paragraphedeliste"/>
+        <w:jc w:val="both"/>
+        <w:rPr>
+          <w:rFonts w:ascii="Times New Roman" w:hAnsi="Times New Roman" w:cs="Times New Roman"/>
+          <w:color w:val="FFC000"/>
+          <w:sz w:val="24"/>
+          <w:szCs w:val="24"/>
+        </w:rPr>
+      </w:pPr>
+    </w:p>
+    <w:p>
+      <w:pPr>
+        <w:pStyle w:val="Paragraphedeliste"/>
+        <w:numPr>
+          <w:ilvl w:val="0"/>
+          <w:numId w:val="2"/>
+        </w:numPr>
+        <w:jc w:val="both"/>
+        <w:rPr>
+          <w:rFonts w:ascii="Times New Roman" w:hAnsi="Times New Roman" w:cs="Times New Roman"/>
+          <w:color w:val="FFC000"/>
+          <w:sz w:val="24"/>
+          <w:szCs w:val="24"/>
+        </w:rPr>
+      </w:pPr>
+      <w:r>
+        <w:rPr>
+          <w:rFonts w:ascii="Times New Roman" w:hAnsi="Times New Roman" w:cs="Times New Roman"/>
+          <w:sz w:val="24"/>
+          <w:szCs w:val="24"/>
+        </w:rPr>
+        <w:t xml:space="preserve">La classe </w:t>
+      </w:r>
+      <w:proofErr w:type="spellStart"/>
+      <w:r>
+        <w:rPr>
+          <w:rFonts w:ascii="Times New Roman" w:hAnsi="Times New Roman" w:cs="Times New Roman"/>
+          <w:color w:val="FF0000"/>
+          <w:sz w:val="24"/>
+          <w:szCs w:val="24"/>
+        </w:rPr>
+        <w:t>Builder</w:t>
+      </w:r>
+      <w:proofErr w:type="spellEnd"/>
+      <w:r>
+        <w:rPr>
+          <w:rFonts w:ascii="Times New Roman" w:hAnsi="Times New Roman" w:cs="Times New Roman"/>
+          <w:sz w:val="24"/>
+          <w:szCs w:val="24"/>
+        </w:rPr>
+        <w:t xml:space="preserve"> contient la liste de tous les </w:t>
+      </w:r>
+      <w:proofErr w:type="spellStart"/>
+      <w:r>
+        <w:rPr>
+          <w:rFonts w:ascii="Times New Roman" w:hAnsi="Times New Roman" w:cs="Times New Roman"/>
+          <w:color w:val="FFC000"/>
+          <w:sz w:val="24"/>
+          <w:szCs w:val="24"/>
+        </w:rPr>
+        <w:t>logger</w:t>
+      </w:r>
+      <w:proofErr w:type="spellEnd"/>
+      <w:r>
+        <w:rPr>
+          <w:rFonts w:ascii="Times New Roman" w:hAnsi="Times New Roman" w:cs="Times New Roman"/>
+          <w:sz w:val="24"/>
+          <w:szCs w:val="24"/>
+        </w:rPr>
+        <w:t xml:space="preserve"> dans une liste : </w:t>
+      </w:r>
+      <w:proofErr w:type="spellStart"/>
+      <w:r>
+        <w:rPr>
+          <w:rFonts w:ascii="Times New Roman" w:hAnsi="Times New Roman" w:cs="Times New Roman"/>
+          <w:color w:val="FFC000"/>
+          <w:sz w:val="24"/>
+          <w:szCs w:val="24"/>
+        </w:rPr>
+        <w:t>Loggers</w:t>
+      </w:r>
+      <w:proofErr w:type="spellEnd"/>
+      <w:r>
+        <w:rPr>
+          <w:rFonts w:ascii="Times New Roman" w:hAnsi="Times New Roman" w:cs="Times New Roman"/>
+          <w:sz w:val="24"/>
+          <w:szCs w:val="24"/>
+        </w:rPr>
+        <w:t xml:space="preserve">. La méthode </w:t>
+      </w:r>
+      <w:proofErr w:type="spellStart"/>
+      <w:r>
+        <w:rPr>
+          <w:rFonts w:ascii="Times New Roman" w:hAnsi="Times New Roman" w:cs="Times New Roman"/>
+          <w:color w:val="00B050"/>
+          <w:sz w:val="24"/>
+          <w:szCs w:val="24"/>
+        </w:rPr>
+        <w:t>GetLogger</w:t>
+      </w:r>
+      <w:proofErr w:type="spellEnd"/>
+      <w:r>
+        <w:rPr>
+          <w:rFonts w:ascii="Times New Roman" w:hAnsi="Times New Roman" w:cs="Times New Roman"/>
+          <w:sz w:val="24"/>
+          <w:szCs w:val="24"/>
+        </w:rPr>
+        <w:t xml:space="preserve"> permet à l’utilisateur de trouver ou créer un </w:t>
+      </w:r>
+      <w:proofErr w:type="spellStart"/>
+      <w:r>
+        <w:rPr>
+          <w:rFonts w:ascii="Times New Roman" w:hAnsi="Times New Roman" w:cs="Times New Roman"/>
+          <w:sz w:val="24"/>
+          <w:szCs w:val="24"/>
+        </w:rPr>
+        <w:t>logger</w:t>
+      </w:r>
+      <w:proofErr w:type="spellEnd"/>
+      <w:r>
+        <w:rPr>
+          <w:rFonts w:ascii="Times New Roman" w:hAnsi="Times New Roman" w:cs="Times New Roman"/>
+          <w:sz w:val="24"/>
+          <w:szCs w:val="24"/>
+        </w:rPr>
+        <w:t xml:space="preserve"> dans la liste avec une classe donnée. </w:t>
+      </w:r>
+    </w:p>
+    <w:p>
+      <w:pPr>
+        <w:pStyle w:val="Paragraphedeliste"/>
+        <w:jc w:val="center"/>
+        <w:rPr>
+          <w:rFonts w:ascii="Times New Roman" w:hAnsi="Times New Roman" w:cs="Times New Roman"/>
+          <w:color w:val="FF0000"/>
+          <w:sz w:val="24"/>
+          <w:szCs w:val="24"/>
+        </w:rPr>
+      </w:pPr>
+      <w:r>
+        <w:rPr>
+          <w:noProof/>
+          <w:lang w:eastAsia="fr-FR"/>
+        </w:rPr>
+        <w:drawing>
+          <wp:inline distT="0" distB="0" distL="0" distR="0" wp14:anchorId="3A4E80D9" wp14:editId="70B1D65A">
+            <wp:extent cx="2685415" cy="809625"/>
+            <wp:effectExtent l="0" t="0" r="635" b="9525"/>
             <wp:docPr id="3" name="Image 3"/>
             <wp:cNvGraphicFramePr>
               <a:graphicFrameLocks xmlns:a="http://schemas.openxmlformats.org/drawingml/2006/main" noChangeAspect="1"/>
@@ -682,7 +1114,13 @@
                     <pic:cNvPicPr/>
                   </pic:nvPicPr>
                   <pic:blipFill>
-                    <a:blip r:embed="rId8"/>
+                    <a:blip r:embed="rId11">
+                      <a:extLst>
+                        <a:ext uri="{28A0092B-C50C-407E-A947-70E740481C1C}">
+                          <a14:useLocalDpi xmlns:a14="http://schemas.microsoft.com/office/drawing/2010/main" val="0"/>
+                        </a:ext>
+                      </a:extLst>
+                    </a:blip>
                     <a:stretch>
                       <a:fillRect/>
                     </a:stretch>
@@ -690,7 +1128,7 @@
                   <pic:spPr>
                     <a:xfrm>
                       <a:off x="0" y="0"/>
-                      <a:ext cx="2686050" cy="809625"/>
+                      <a:ext cx="2685415" cy="809625"/>
                     </a:xfrm>
                     <a:prstGeom prst="rect">
                       <a:avLst/>
@@ -705,51 +1143,275 @@
     </w:p>
     <w:p>
       <w:pPr>
-        <w:rPr>
-          <w:rFonts w:ascii="Times New Roman" w:hAnsi="Times New Roman" w:cs="Times New Roman"/>
-          <w:sz w:val="24"/>
-          <w:szCs w:val="24"/>
-        </w:rPr>
-      </w:pPr>
-    </w:p>
-    <w:p>
-      <w:pPr>
+        <w:pStyle w:val="Paragraphedeliste"/>
         <w:rPr>
           <w:rFonts w:ascii="Times New Roman" w:hAnsi="Times New Roman" w:cs="Times New Roman"/>
           <w:color w:val="FF0000"/>
           <w:sz w:val="24"/>
           <w:szCs w:val="24"/>
-          <w:u w:val="single"/>
-        </w:rPr>
-      </w:pPr>
-      <w:r>
+        </w:rPr>
+      </w:pPr>
+    </w:p>
+    <w:p>
+      <w:pPr>
+        <w:pStyle w:val="Paragraphedeliste"/>
+        <w:jc w:val="both"/>
         <w:rPr>
           <w:rFonts w:ascii="Times New Roman" w:hAnsi="Times New Roman" w:cs="Times New Roman"/>
           <w:color w:val="FF0000"/>
           <w:sz w:val="24"/>
           <w:szCs w:val="24"/>
-          <w:u w:val="single"/>
+        </w:rPr>
+      </w:pPr>
+    </w:p>
+    <w:p>
+      <w:pPr>
+        <w:pStyle w:val="Paragraphedeliste"/>
+        <w:numPr>
+          <w:ilvl w:val="0"/>
+          <w:numId w:val="2"/>
+        </w:numPr>
+        <w:jc w:val="both"/>
+        <w:rPr>
+          <w:rFonts w:ascii="Times New Roman" w:hAnsi="Times New Roman" w:cs="Times New Roman"/>
+          <w:color w:val="FF0000"/>
+          <w:sz w:val="24"/>
+          <w:szCs w:val="24"/>
+        </w:rPr>
+      </w:pPr>
+      <w:r>
+        <w:rPr>
+          <w:rFonts w:ascii="Times New Roman" w:hAnsi="Times New Roman" w:cs="Times New Roman"/>
+          <w:sz w:val="24"/>
+          <w:szCs w:val="24"/>
+        </w:rPr>
+        <w:t xml:space="preserve">La classe </w:t>
+      </w:r>
+      <w:r>
+        <w:rPr>
+          <w:rFonts w:ascii="Times New Roman" w:hAnsi="Times New Roman" w:cs="Times New Roman"/>
+          <w:color w:val="FF0000"/>
+          <w:sz w:val="24"/>
+          <w:szCs w:val="24"/>
         </w:rPr>
         <w:t>Configuration</w:t>
       </w:r>
-    </w:p>
-    <w:p>
-      <w:pPr>
-        <w:rPr>
-          <w:rFonts w:ascii="Times New Roman" w:hAnsi="Times New Roman" w:cs="Times New Roman"/>
-          <w:color w:val="FF0000"/>
-          <w:sz w:val="24"/>
-          <w:szCs w:val="24"/>
-          <w:u w:val="single"/>
-        </w:rPr>
-      </w:pPr>
+      <w:r>
+        <w:rPr>
+          <w:rFonts w:ascii="Times New Roman" w:hAnsi="Times New Roman" w:cs="Times New Roman"/>
+          <w:sz w:val="24"/>
+          <w:szCs w:val="24"/>
+        </w:rPr>
+        <w:t xml:space="preserve"> permet à l’utilisateur de paramétrer ses </w:t>
+      </w:r>
+      <w:proofErr w:type="spellStart"/>
+      <w:r>
+        <w:rPr>
+          <w:rFonts w:ascii="Times New Roman" w:hAnsi="Times New Roman" w:cs="Times New Roman"/>
+          <w:sz w:val="24"/>
+          <w:szCs w:val="24"/>
+        </w:rPr>
+        <w:t>loggers</w:t>
+      </w:r>
+      <w:proofErr w:type="spellEnd"/>
+      <w:r>
+        <w:rPr>
+          <w:rFonts w:ascii="Times New Roman" w:hAnsi="Times New Roman" w:cs="Times New Roman"/>
+          <w:sz w:val="24"/>
+          <w:szCs w:val="24"/>
+        </w:rPr>
+        <w:t xml:space="preserve"> avec une classe donnée. La méthode </w:t>
+      </w:r>
+      <w:proofErr w:type="spellStart"/>
+      <w:r>
+        <w:rPr>
+          <w:rFonts w:ascii="Times New Roman" w:hAnsi="Times New Roman" w:cs="Times New Roman"/>
+          <w:color w:val="FFC000"/>
+          <w:sz w:val="24"/>
+          <w:szCs w:val="24"/>
+        </w:rPr>
+        <w:t>AjouterCible</w:t>
+      </w:r>
+      <w:proofErr w:type="spellEnd"/>
+      <w:r>
+        <w:rPr>
+          <w:rFonts w:ascii="Times New Roman" w:hAnsi="Times New Roman" w:cs="Times New Roman"/>
+          <w:sz w:val="24"/>
+          <w:szCs w:val="24"/>
+        </w:rPr>
+        <w:t xml:space="preserve"> permet d’ajouter une cible à la liste des cibles du </w:t>
+      </w:r>
+      <w:proofErr w:type="spellStart"/>
+      <w:r>
+        <w:rPr>
+          <w:rFonts w:ascii="Times New Roman" w:hAnsi="Times New Roman" w:cs="Times New Roman"/>
+          <w:sz w:val="24"/>
+          <w:szCs w:val="24"/>
+        </w:rPr>
+        <w:t>logger</w:t>
+      </w:r>
+      <w:proofErr w:type="spellEnd"/>
+      <w:r>
+        <w:rPr>
+          <w:rFonts w:ascii="Times New Roman" w:hAnsi="Times New Roman" w:cs="Times New Roman"/>
+          <w:sz w:val="24"/>
+          <w:szCs w:val="24"/>
+        </w:rPr>
+        <w:t xml:space="preserve">, la </w:t>
+      </w:r>
+      <w:r>
+        <w:rPr>
+          <w:rFonts w:ascii="Times New Roman" w:hAnsi="Times New Roman" w:cs="Times New Roman"/>
+          <w:sz w:val="24"/>
+          <w:szCs w:val="24"/>
+        </w:rPr>
+        <w:t>méthode</w:t>
+      </w:r>
+      <w:r>
+        <w:rPr>
+          <w:rFonts w:ascii="Times New Roman" w:hAnsi="Times New Roman" w:cs="Times New Roman"/>
+          <w:sz w:val="24"/>
+          <w:szCs w:val="24"/>
+        </w:rPr>
+        <w:t xml:space="preserve"> </w:t>
+      </w:r>
+      <w:proofErr w:type="spellStart"/>
+      <w:r>
+        <w:rPr>
+          <w:rFonts w:ascii="Times New Roman" w:hAnsi="Times New Roman" w:cs="Times New Roman"/>
+          <w:color w:val="FFC000"/>
+          <w:sz w:val="24"/>
+          <w:szCs w:val="24"/>
+        </w:rPr>
+        <w:t>SetLevel</w:t>
+      </w:r>
+      <w:proofErr w:type="spellEnd"/>
+      <w:r>
+        <w:rPr>
+          <w:rFonts w:ascii="Times New Roman" w:hAnsi="Times New Roman" w:cs="Times New Roman"/>
+          <w:sz w:val="24"/>
+          <w:szCs w:val="24"/>
+        </w:rPr>
+        <w:t xml:space="preserve"> et </w:t>
+      </w:r>
+      <w:proofErr w:type="spellStart"/>
+      <w:r>
+        <w:rPr>
+          <w:rFonts w:ascii="Times New Roman" w:hAnsi="Times New Roman" w:cs="Times New Roman"/>
+          <w:color w:val="FFC000"/>
+          <w:sz w:val="24"/>
+          <w:szCs w:val="24"/>
+        </w:rPr>
+        <w:t>SetLayout</w:t>
+      </w:r>
+      <w:proofErr w:type="spellEnd"/>
+      <w:r>
+        <w:rPr>
+          <w:rFonts w:ascii="Times New Roman" w:hAnsi="Times New Roman" w:cs="Times New Roman"/>
+          <w:sz w:val="24"/>
+          <w:szCs w:val="24"/>
+        </w:rPr>
+        <w:t xml:space="preserve"> permettent d’initialiser les attributs </w:t>
+      </w:r>
+      <w:proofErr w:type="spellStart"/>
+      <w:r>
+        <w:rPr>
+          <w:rFonts w:ascii="Times New Roman" w:hAnsi="Times New Roman" w:cs="Times New Roman"/>
+          <w:sz w:val="24"/>
+          <w:szCs w:val="24"/>
+        </w:rPr>
+        <w:t>level</w:t>
+      </w:r>
+      <w:proofErr w:type="spellEnd"/>
+      <w:r>
+        <w:rPr>
+          <w:rFonts w:ascii="Times New Roman" w:hAnsi="Times New Roman" w:cs="Times New Roman"/>
+          <w:sz w:val="24"/>
+          <w:szCs w:val="24"/>
+        </w:rPr>
+        <w:t xml:space="preserve"> et formater du </w:t>
+      </w:r>
+      <w:proofErr w:type="spellStart"/>
+      <w:r>
+        <w:rPr>
+          <w:rFonts w:ascii="Times New Roman" w:hAnsi="Times New Roman" w:cs="Times New Roman"/>
+          <w:sz w:val="24"/>
+          <w:szCs w:val="24"/>
+        </w:rPr>
+        <w:t>logger</w:t>
+      </w:r>
+      <w:proofErr w:type="spellEnd"/>
+      <w:r>
+        <w:rPr>
+          <w:rFonts w:ascii="Times New Roman" w:hAnsi="Times New Roman" w:cs="Times New Roman"/>
+          <w:sz w:val="24"/>
+          <w:szCs w:val="24"/>
+        </w:rPr>
+        <w:t xml:space="preserve">. La méthode </w:t>
+      </w:r>
+      <w:proofErr w:type="spellStart"/>
+      <w:r>
+        <w:rPr>
+          <w:rFonts w:ascii="Times New Roman" w:hAnsi="Times New Roman" w:cs="Times New Roman"/>
+          <w:color w:val="FFC000"/>
+          <w:sz w:val="24"/>
+          <w:szCs w:val="24"/>
+        </w:rPr>
+        <w:t>GetProperties</w:t>
+      </w:r>
+      <w:proofErr w:type="spellEnd"/>
+      <w:r>
+        <w:rPr>
+          <w:rFonts w:ascii="Times New Roman" w:hAnsi="Times New Roman" w:cs="Times New Roman"/>
+          <w:sz w:val="24"/>
+          <w:szCs w:val="24"/>
+        </w:rPr>
+        <w:t xml:space="preserve"> permet d’analyser un fichier properties.txt pour effectuer l’initialisation des </w:t>
+      </w:r>
+      <w:proofErr w:type="spellStart"/>
+      <w:r>
+        <w:rPr>
+          <w:rFonts w:ascii="Times New Roman" w:hAnsi="Times New Roman" w:cs="Times New Roman"/>
+          <w:sz w:val="24"/>
+          <w:szCs w:val="24"/>
+        </w:rPr>
+        <w:t>loggers</w:t>
+      </w:r>
+      <w:proofErr w:type="spellEnd"/>
+      <w:r>
+        <w:rPr>
+          <w:rFonts w:ascii="Times New Roman" w:hAnsi="Times New Roman" w:cs="Times New Roman"/>
+          <w:sz w:val="24"/>
+          <w:szCs w:val="24"/>
+        </w:rPr>
+        <w:t>.</w:t>
+      </w:r>
       <w:r>
         <w:rPr>
           <w:noProof/>
           <w:lang w:eastAsia="fr-FR"/>
         </w:rPr>
+        <w:t xml:space="preserve"> </w:t>
+      </w:r>
+    </w:p>
+    <w:p>
+      <w:pPr>
+        <w:pStyle w:val="Paragraphedeliste"/>
+        <w:jc w:val="center"/>
+        <w:rPr>
+          <w:rFonts w:ascii="Times New Roman" w:hAnsi="Times New Roman" w:cs="Times New Roman"/>
+          <w:color w:val="FF0000"/>
+          <w:sz w:val="24"/>
+          <w:szCs w:val="24"/>
+        </w:rPr>
+      </w:pPr>
+      <w:r>
+        <w:rPr>
+          <w:noProof/>
+          <w:lang w:eastAsia="fr-FR"/>
+        </w:rPr>
         <w:drawing>
-          <wp:inline distT="0" distB="0" distL="0" distR="0" wp14:anchorId="35C06D36" wp14:editId="230BF354">
+          <wp:inline distT="0" distB="0" distL="0" distR="0" wp14:anchorId="710A4D9A" wp14:editId="33500881">
             <wp:extent cx="3857625" cy="1162050"/>
             <wp:effectExtent l="0" t="0" r="9525" b="0"/>
             <wp:docPr id="4" name="Image 4"/>
@@ -764,7 +1426,13 @@
                     <pic:cNvPicPr/>
                   </pic:nvPicPr>
                   <pic:blipFill>
-                    <a:blip r:embed="rId9"/>
+                    <a:blip r:embed="rId12">
+                      <a:extLst>
+                        <a:ext uri="{28A0092B-C50C-407E-A947-70E740481C1C}">
+                          <a14:useLocalDpi xmlns:a14="http://schemas.microsoft.com/office/drawing/2010/main" val="0"/>
+                        </a:ext>
+                      </a:extLst>
+                    </a:blip>
                     <a:stretch>
                       <a:fillRect/>
                     </a:stretch>
@@ -784,8 +1452,124 @@
           </wp:inline>
         </w:drawing>
       </w:r>
+    </w:p>
+    <w:p>
+      <w:pPr>
+        <w:rPr>
+          <w:rFonts w:ascii="Times New Roman" w:hAnsi="Times New Roman" w:cs="Times New Roman"/>
+          <w:sz w:val="24"/>
+          <w:szCs w:val="24"/>
+        </w:rPr>
+      </w:pPr>
+    </w:p>
+    <w:p>
+      <w:pPr>
+        <w:rPr>
+          <w:rFonts w:ascii="Times New Roman" w:hAnsi="Times New Roman" w:cs="Times New Roman"/>
+          <w:color w:val="FF0000"/>
+          <w:sz w:val="24"/>
+          <w:szCs w:val="24"/>
+          <w:u w:val="single"/>
+        </w:rPr>
+      </w:pPr>
+      <w:r>
+        <w:rPr>
+          <w:rFonts w:ascii="Times New Roman" w:hAnsi="Times New Roman" w:cs="Times New Roman"/>
+          <w:color w:val="FF0000"/>
+          <w:sz w:val="24"/>
+          <w:szCs w:val="24"/>
+          <w:u w:val="single"/>
+        </w:rPr>
+        <w:br w:type="page"/>
+      </w:r>
+    </w:p>
+    <w:p>
+      <w:pPr>
+        <w:jc w:val="center"/>
+        <w:rPr>
+          <w:rFonts w:ascii="Times New Roman" w:hAnsi="Times New Roman" w:cs="Times New Roman"/>
+          <w:color w:val="FF0000"/>
+          <w:sz w:val="24"/>
+          <w:szCs w:val="24"/>
+          <w:u w:val="single"/>
+        </w:rPr>
+      </w:pPr>
+      <w:r>
+        <w:rPr>
+          <w:rFonts w:ascii="Times New Roman" w:hAnsi="Times New Roman" w:cs="Times New Roman"/>
+          <w:b/>
+          <w:sz w:val="32"/>
+          <w:szCs w:val="24"/>
+        </w:rPr>
+        <w:lastRenderedPageBreak/>
+        <w:t>Architecture du Framew</w:t>
+      </w:r>
+      <w:r>
+        <w:rPr>
+          <w:rFonts w:ascii="Times New Roman" w:hAnsi="Times New Roman" w:cs="Times New Roman"/>
+          <w:b/>
+          <w:sz w:val="32"/>
+          <w:szCs w:val="24"/>
+        </w:rPr>
+        <w:t>ork</w:t>
+      </w:r>
+    </w:p>
+    <w:p>
+      <w:pPr>
+        <w:rPr>
+          <w:rFonts w:ascii="Times New Roman" w:hAnsi="Times New Roman" w:cs="Times New Roman"/>
+          <w:color w:val="FF0000"/>
+          <w:sz w:val="24"/>
+          <w:szCs w:val="24"/>
+          <w:u w:val="single"/>
+        </w:rPr>
+      </w:pPr>
+    </w:p>
+    <w:p>
+      <w:pPr>
+        <w:ind w:firstLine="708"/>
+        <w:rPr>
+          <w:rFonts w:ascii="Times New Roman" w:hAnsi="Times New Roman" w:cs="Times New Roman"/>
+          <w:sz w:val="24"/>
+          <w:szCs w:val="24"/>
+        </w:rPr>
+      </w:pPr>
+      <w:r>
+        <w:rPr>
+          <w:rFonts w:ascii="Times New Roman" w:hAnsi="Times New Roman" w:cs="Times New Roman"/>
+          <w:sz w:val="24"/>
+          <w:szCs w:val="24"/>
+        </w:rPr>
+        <w:t xml:space="preserve">Pour installer le </w:t>
+      </w:r>
+      <w:proofErr w:type="spellStart"/>
+      <w:r>
+        <w:rPr>
+          <w:rFonts w:ascii="Times New Roman" w:hAnsi="Times New Roman" w:cs="Times New Roman"/>
+          <w:sz w:val="24"/>
+          <w:szCs w:val="24"/>
+        </w:rPr>
+        <w:t>framework</w:t>
+      </w:r>
+      <w:proofErr w:type="spellEnd"/>
+      <w:r>
+        <w:rPr>
+          <w:rFonts w:ascii="Times New Roman" w:hAnsi="Times New Roman" w:cs="Times New Roman"/>
+          <w:sz w:val="24"/>
+          <w:szCs w:val="24"/>
+        </w:rPr>
+        <w:t>, il suffit</w:t>
+      </w:r>
       <w:bookmarkStart w:id="0" w:name="_GoBack"/>
       <w:bookmarkEnd w:id="0"/>
+      <w:r>
+        <w:rPr>
+          <w:rFonts w:ascii="Times New Roman" w:hAnsi="Times New Roman" w:cs="Times New Roman"/>
+          <w:sz w:val="24"/>
+          <w:szCs w:val="24"/>
+        </w:rPr>
+        <w:t xml:space="preserve"> </w:t>
+      </w:r>
     </w:p>
     <w:sectPr>
       <w:pgSz w:w="11906" w:h="16838"/>
@@ -914,8 +1698,8 @@
   <w:abstractNum w:abstractNumId="1">
     <w:nsid w:val="5B9D6ECA"/>
     <w:multiLevelType w:val="hybridMultilevel"/>
-    <w:tmpl w:val="7C60048A"/>
-    <w:lvl w:ilvl="0" w:tplc="9510FA92">
+    <w:tmpl w:val="27E85080"/>
+    <w:lvl w:ilvl="0" w:tplc="A15CBCCA">
       <w:numFmt w:val="bullet"/>
       <w:lvlText w:val="-"/>
       <w:lvlJc w:val="left"/>
@@ -924,6 +1708,7 @@
       </w:pPr>
       <w:rPr>
         <w:rFonts w:ascii="Times New Roman" w:eastAsiaTheme="minorHAnsi" w:hAnsi="Times New Roman" w:cs="Times New Roman" w:hint="default"/>
+        <w:color w:val="auto"/>
       </w:rPr>
     </w:lvl>
     <w:lvl w:ilvl="1" w:tplc="040C0003" w:tentative="1">
@@ -1777,4 +2562,16 @@
   <a:objectDefaults/>
   <a:extraClrSchemeLst/>
 </a:theme>
+</file>
+
+<file path=customXml/item1.xml><?xml version="1.0" encoding="utf-8"?>
+<b:Sources xmlns:b="http://schemas.openxmlformats.org/officeDocument/2006/bibliography" xmlns="http://schemas.openxmlformats.org/officeDocument/2006/bibliography" SelectedStyle="\APA.XSL" StyleName="APA"/>
+</file>
+
+<file path=customXml/itemProps1.xml><?xml version="1.0" encoding="utf-8"?>
+<ds:datastoreItem xmlns:ds="http://schemas.openxmlformats.org/officeDocument/2006/customXml" ds:itemID="{AFB4D9D2-7D70-468D-A1C6-CD639AE28241}">
+  <ds:schemaRefs>
+    <ds:schemaRef ds:uri="http://schemas.openxmlformats.org/officeDocument/2006/bibliography"/>
+  </ds:schemaRefs>
+</ds:datastoreItem>
 </file>
</xml_diff>

<commit_message>
README : - Architecture du Framework - Installation - Utilisation
</commit_message>
<xml_diff>
--- a/README.docx
+++ b/README.docx
@@ -1464,12 +1464,219 @@
     </w:p>
     <w:p>
       <w:pPr>
+        <w:tabs>
+          <w:tab w:val="left" w:pos="2672"/>
+        </w:tabs>
+        <w:rPr>
+          <w:rFonts w:ascii="Times New Roman" w:hAnsi="Times New Roman" w:cs="Times New Roman"/>
+          <w:sz w:val="24"/>
+          <w:szCs w:val="24"/>
+        </w:rPr>
+      </w:pPr>
+      <w:r>
+        <w:rPr>
+          <w:rFonts w:ascii="Times New Roman" w:hAnsi="Times New Roman" w:cs="Times New Roman"/>
+          <w:sz w:val="24"/>
+          <w:szCs w:val="24"/>
+        </w:rPr>
+        <w:t>Répartition des tâches :</w:t>
+      </w:r>
+      <w:r>
+        <w:rPr>
+          <w:rFonts w:ascii="Times New Roman" w:hAnsi="Times New Roman" w:cs="Times New Roman"/>
+          <w:sz w:val="24"/>
+          <w:szCs w:val="24"/>
+        </w:rPr>
+        <w:tab/>
+      </w:r>
+    </w:p>
+    <w:p>
+      <w:pPr>
+        <w:pStyle w:val="Paragraphedeliste"/>
+        <w:numPr>
+          <w:ilvl w:val="0"/>
+          <w:numId w:val="2"/>
+        </w:numPr>
+        <w:tabs>
+          <w:tab w:val="left" w:pos="2672"/>
+        </w:tabs>
+        <w:rPr>
+          <w:rFonts w:ascii="Times New Roman" w:hAnsi="Times New Roman" w:cs="Times New Roman"/>
+          <w:sz w:val="24"/>
+          <w:szCs w:val="24"/>
+        </w:rPr>
+      </w:pPr>
+      <w:r>
+        <w:rPr>
+          <w:rFonts w:ascii="Times New Roman" w:hAnsi="Times New Roman" w:cs="Times New Roman"/>
+          <w:sz w:val="24"/>
+          <w:szCs w:val="24"/>
+        </w:rPr>
+        <w:t xml:space="preserve">Dora : Cible, </w:t>
+      </w:r>
+      <w:proofErr w:type="spellStart"/>
+      <w:r>
+        <w:rPr>
+          <w:rFonts w:ascii="Times New Roman" w:hAnsi="Times New Roman" w:cs="Times New Roman"/>
+          <w:sz w:val="24"/>
+          <w:szCs w:val="24"/>
+        </w:rPr>
+        <w:t>ConsoleCible</w:t>
+      </w:r>
+      <w:proofErr w:type="spellEnd"/>
+      <w:r>
+        <w:rPr>
+          <w:rFonts w:ascii="Times New Roman" w:hAnsi="Times New Roman" w:cs="Times New Roman"/>
+          <w:sz w:val="24"/>
+          <w:szCs w:val="24"/>
+        </w:rPr>
+        <w:t xml:space="preserve">, </w:t>
+      </w:r>
+      <w:proofErr w:type="spellStart"/>
+      <w:r>
+        <w:rPr>
+          <w:rFonts w:ascii="Times New Roman" w:hAnsi="Times New Roman" w:cs="Times New Roman"/>
+          <w:sz w:val="24"/>
+          <w:szCs w:val="24"/>
+        </w:rPr>
+        <w:t>FileCilbe</w:t>
+      </w:r>
+      <w:proofErr w:type="spellEnd"/>
+      <w:r>
+        <w:rPr>
+          <w:rFonts w:ascii="Times New Roman" w:hAnsi="Times New Roman" w:cs="Times New Roman"/>
+          <w:sz w:val="24"/>
+          <w:szCs w:val="24"/>
+        </w:rPr>
+        <w:t xml:space="preserve">, </w:t>
+      </w:r>
+      <w:proofErr w:type="spellStart"/>
+      <w:r>
+        <w:rPr>
+          <w:rFonts w:ascii="Times New Roman" w:hAnsi="Times New Roman" w:cs="Times New Roman"/>
+          <w:sz w:val="24"/>
+          <w:szCs w:val="24"/>
+        </w:rPr>
+        <w:t>RotateFileCible</w:t>
+      </w:r>
+      <w:proofErr w:type="spellEnd"/>
+      <w:r>
+        <w:rPr>
+          <w:rFonts w:ascii="Times New Roman" w:hAnsi="Times New Roman" w:cs="Times New Roman"/>
+          <w:sz w:val="24"/>
+          <w:szCs w:val="24"/>
+        </w:rPr>
+        <w:t>, Test</w:t>
+      </w:r>
+    </w:p>
+    <w:p>
+      <w:pPr>
+        <w:pStyle w:val="Paragraphedeliste"/>
+        <w:numPr>
+          <w:ilvl w:val="0"/>
+          <w:numId w:val="2"/>
+        </w:numPr>
+        <w:jc w:val="both"/>
+        <w:rPr>
+          <w:rFonts w:ascii="Times New Roman" w:hAnsi="Times New Roman" w:cs="Times New Roman"/>
+          <w:sz w:val="24"/>
+          <w:szCs w:val="24"/>
+        </w:rPr>
+      </w:pPr>
+      <w:r>
+        <w:rPr>
+          <w:rFonts w:ascii="Times New Roman" w:hAnsi="Times New Roman" w:cs="Times New Roman"/>
+          <w:sz w:val="24"/>
+          <w:szCs w:val="24"/>
+          <w:lang w:val="en-US"/>
+        </w:rPr>
+        <w:t xml:space="preserve">Marine : Configuration, </w:t>
+      </w:r>
+      <w:proofErr w:type="spellStart"/>
+      <w:r>
+        <w:rPr>
+          <w:rFonts w:ascii="Times New Roman" w:hAnsi="Times New Roman" w:cs="Times New Roman"/>
+          <w:sz w:val="24"/>
+          <w:szCs w:val="24"/>
+          <w:lang w:val="en-US"/>
+        </w:rPr>
+        <w:t>Formater</w:t>
+      </w:r>
+      <w:proofErr w:type="spellEnd"/>
+      <w:r>
+        <w:rPr>
+          <w:rFonts w:ascii="Times New Roman" w:hAnsi="Times New Roman" w:cs="Times New Roman"/>
+          <w:sz w:val="24"/>
+          <w:szCs w:val="24"/>
+          <w:lang w:val="en-US"/>
+        </w:rPr>
+        <w:t xml:space="preserve">, </w:t>
+      </w:r>
+      <w:proofErr w:type="spellStart"/>
+      <w:r>
+        <w:rPr>
+          <w:rFonts w:ascii="Times New Roman" w:hAnsi="Times New Roman" w:cs="Times New Roman"/>
+          <w:sz w:val="24"/>
+          <w:szCs w:val="24"/>
+          <w:lang w:val="en-US"/>
+        </w:rPr>
+        <w:t>FormaterDefault</w:t>
+      </w:r>
+      <w:proofErr w:type="spellEnd"/>
+      <w:r>
+        <w:rPr>
+          <w:rFonts w:ascii="Times New Roman" w:hAnsi="Times New Roman" w:cs="Times New Roman"/>
+          <w:sz w:val="24"/>
+          <w:szCs w:val="24"/>
+          <w:lang w:val="en-US"/>
+        </w:rPr>
+        <w:t>, Test</w:t>
+      </w:r>
+    </w:p>
+    <w:p>
+      <w:pPr>
+        <w:pStyle w:val="Paragraphedeliste"/>
+        <w:numPr>
+          <w:ilvl w:val="0"/>
+          <w:numId w:val="2"/>
+        </w:numPr>
+        <w:jc w:val="both"/>
+        <w:rPr>
+          <w:rFonts w:ascii="Times New Roman" w:hAnsi="Times New Roman" w:cs="Times New Roman"/>
+          <w:sz w:val="24"/>
+          <w:szCs w:val="24"/>
+        </w:rPr>
+      </w:pPr>
+      <w:proofErr w:type="spellStart"/>
+      <w:r>
+        <w:rPr>
+          <w:rFonts w:ascii="Times New Roman" w:hAnsi="Times New Roman" w:cs="Times New Roman"/>
+          <w:sz w:val="24"/>
+          <w:szCs w:val="24"/>
+          <w:lang w:val="en-US"/>
+        </w:rPr>
+        <w:t>Romain</w:t>
+      </w:r>
+      <w:proofErr w:type="spellEnd"/>
+      <w:r>
+        <w:rPr>
+          <w:rFonts w:ascii="Times New Roman" w:hAnsi="Times New Roman" w:cs="Times New Roman"/>
+          <w:sz w:val="24"/>
+          <w:szCs w:val="24"/>
+          <w:lang w:val="en-US"/>
+        </w:rPr>
+        <w:t xml:space="preserve"> : LEVEL, Logger, builder, Test</w:t>
+      </w:r>
+    </w:p>
+    <w:p>
+      <w:pPr>
         <w:rPr>
           <w:rFonts w:ascii="Times New Roman" w:hAnsi="Times New Roman" w:cs="Times New Roman"/>
           <w:color w:val="FF0000"/>
           <w:sz w:val="24"/>
           <w:szCs w:val="24"/>
           <w:u w:val="single"/>
+          <w:lang w:val="en-US"/>
         </w:rPr>
       </w:pPr>
       <w:r>
@@ -1479,6 +1686,7 @@
           <w:sz w:val="24"/>
           <w:szCs w:val="24"/>
           <w:u w:val="single"/>
+          <w:lang w:val="en-US"/>
         </w:rPr>
         <w:br w:type="page"/>
       </w:r>
@@ -1502,63 +1710,586 @@
           <w:szCs w:val="24"/>
         </w:rPr>
         <w:lastRenderedPageBreak/>
-        <w:t>Architecture du Framew</w:t>
-      </w:r>
-      <w:r>
+        <w:t>Installation</w:t>
+      </w:r>
+    </w:p>
+    <w:p>
+      <w:pPr>
+        <w:rPr>
+          <w:rFonts w:ascii="Times New Roman" w:hAnsi="Times New Roman" w:cs="Times New Roman"/>
+          <w:color w:val="FF0000"/>
+          <w:sz w:val="24"/>
+          <w:szCs w:val="24"/>
+          <w:u w:val="single"/>
+        </w:rPr>
+      </w:pPr>
+    </w:p>
+    <w:p>
+      <w:pPr>
+        <w:ind w:firstLine="708"/>
+        <w:jc w:val="both"/>
+        <w:rPr>
+          <w:rFonts w:ascii="Times New Roman" w:hAnsi="Times New Roman" w:cs="Times New Roman"/>
+          <w:sz w:val="24"/>
+          <w:szCs w:val="24"/>
+        </w:rPr>
+      </w:pPr>
+      <w:r>
+        <w:rPr>
+          <w:rFonts w:ascii="Times New Roman" w:hAnsi="Times New Roman" w:cs="Times New Roman"/>
+          <w:sz w:val="24"/>
+          <w:szCs w:val="24"/>
+        </w:rPr>
+        <w:t xml:space="preserve">Pour installer le </w:t>
+      </w:r>
+      <w:proofErr w:type="spellStart"/>
+      <w:r>
+        <w:rPr>
+          <w:rFonts w:ascii="Times New Roman" w:hAnsi="Times New Roman" w:cs="Times New Roman"/>
+          <w:sz w:val="24"/>
+          <w:szCs w:val="24"/>
+        </w:rPr>
+        <w:t>framework</w:t>
+      </w:r>
+      <w:proofErr w:type="spellEnd"/>
+      <w:r>
+        <w:rPr>
+          <w:rFonts w:ascii="Times New Roman" w:hAnsi="Times New Roman" w:cs="Times New Roman"/>
+          <w:sz w:val="24"/>
+          <w:szCs w:val="24"/>
+        </w:rPr>
+        <w:t>, il suffit</w:t>
+      </w:r>
+      <w:r>
+        <w:rPr>
+          <w:rFonts w:ascii="Times New Roman" w:hAnsi="Times New Roman" w:cs="Times New Roman"/>
+          <w:sz w:val="24"/>
+          <w:szCs w:val="24"/>
+        </w:rPr>
+        <w:t xml:space="preserve"> </w:t>
+      </w:r>
+      <w:r>
+        <w:rPr>
+          <w:rFonts w:ascii="Times New Roman" w:hAnsi="Times New Roman" w:cs="Times New Roman"/>
+          <w:sz w:val="24"/>
+          <w:szCs w:val="24"/>
+        </w:rPr>
+        <w:t xml:space="preserve">de télécharger l’archive .zip sur GitHub et de la </w:t>
+      </w:r>
+      <w:proofErr w:type="spellStart"/>
+      <w:r>
+        <w:rPr>
+          <w:rFonts w:ascii="Times New Roman" w:hAnsi="Times New Roman" w:cs="Times New Roman"/>
+          <w:sz w:val="24"/>
+          <w:szCs w:val="24"/>
+        </w:rPr>
+        <w:t>dezipper</w:t>
+      </w:r>
+      <w:proofErr w:type="spellEnd"/>
+      <w:r>
+        <w:rPr>
+          <w:rFonts w:ascii="Times New Roman" w:hAnsi="Times New Roman" w:cs="Times New Roman"/>
+          <w:sz w:val="24"/>
+          <w:szCs w:val="24"/>
+        </w:rPr>
+        <w:t xml:space="preserve"> dans le dossier de votre choix. </w:t>
+      </w:r>
+      <w:r>
+        <w:rPr>
+          <w:rFonts w:ascii="Times New Roman" w:hAnsi="Times New Roman" w:cs="Times New Roman"/>
+          <w:sz w:val="24"/>
+          <w:szCs w:val="24"/>
+        </w:rPr>
+        <w:t>Sous Eclipse, faire un clic d</w:t>
+      </w:r>
+      <w:r>
+        <w:rPr>
+          <w:rFonts w:ascii="Times New Roman" w:hAnsi="Times New Roman" w:cs="Times New Roman"/>
+          <w:sz w:val="24"/>
+          <w:szCs w:val="24"/>
+        </w:rPr>
+        <w:t xml:space="preserve">roit sur </w:t>
+      </w:r>
+      <w:r>
+        <w:rPr>
+          <w:rFonts w:ascii="Times New Roman" w:hAnsi="Times New Roman" w:cs="Times New Roman"/>
+          <w:sz w:val="24"/>
+          <w:szCs w:val="24"/>
+        </w:rPr>
+        <w:t>le projet souhaité</w:t>
+      </w:r>
+      <w:r>
+        <w:rPr>
+          <w:rFonts w:ascii="Times New Roman" w:hAnsi="Times New Roman" w:cs="Times New Roman"/>
+          <w:sz w:val="24"/>
+          <w:szCs w:val="24"/>
+        </w:rPr>
+        <w:t xml:space="preserve">, puis </w:t>
+      </w:r>
+      <w:proofErr w:type="spellStart"/>
+      <w:r>
+        <w:rPr>
+          <w:rFonts w:ascii="Times New Roman" w:hAnsi="Times New Roman" w:cs="Times New Roman"/>
+          <w:sz w:val="24"/>
+          <w:szCs w:val="24"/>
+        </w:rPr>
+        <w:t>Build</w:t>
+      </w:r>
+      <w:proofErr w:type="spellEnd"/>
+      <w:r>
+        <w:rPr>
+          <w:rFonts w:ascii="Times New Roman" w:hAnsi="Times New Roman" w:cs="Times New Roman"/>
+          <w:sz w:val="24"/>
+          <w:szCs w:val="24"/>
+        </w:rPr>
+        <w:t xml:space="preserve"> </w:t>
+      </w:r>
+      <w:proofErr w:type="spellStart"/>
+      <w:r>
+        <w:rPr>
+          <w:rFonts w:ascii="Times New Roman" w:hAnsi="Times New Roman" w:cs="Times New Roman"/>
+          <w:sz w:val="24"/>
+          <w:szCs w:val="24"/>
+        </w:rPr>
+        <w:t>Path</w:t>
+      </w:r>
+      <w:proofErr w:type="spellEnd"/>
+      <w:r>
+        <w:rPr>
+          <w:rFonts w:ascii="Times New Roman" w:hAnsi="Times New Roman" w:cs="Times New Roman"/>
+          <w:sz w:val="24"/>
+          <w:szCs w:val="24"/>
+        </w:rPr>
+        <w:t xml:space="preserve">, </w:t>
+      </w:r>
+      <w:proofErr w:type="spellStart"/>
+      <w:r>
+        <w:rPr>
+          <w:rFonts w:ascii="Times New Roman" w:hAnsi="Times New Roman" w:cs="Times New Roman"/>
+          <w:sz w:val="24"/>
+          <w:szCs w:val="24"/>
+        </w:rPr>
+        <w:t>Add</w:t>
+      </w:r>
+      <w:proofErr w:type="spellEnd"/>
+      <w:r>
+        <w:rPr>
+          <w:rFonts w:ascii="Times New Roman" w:hAnsi="Times New Roman" w:cs="Times New Roman"/>
+          <w:sz w:val="24"/>
+          <w:szCs w:val="24"/>
+        </w:rPr>
+        <w:t xml:space="preserve"> </w:t>
+      </w:r>
+      <w:proofErr w:type="spellStart"/>
+      <w:r>
+        <w:rPr>
+          <w:rFonts w:ascii="Times New Roman" w:hAnsi="Times New Roman" w:cs="Times New Roman"/>
+          <w:sz w:val="24"/>
+          <w:szCs w:val="24"/>
+        </w:rPr>
+        <w:t>External</w:t>
+      </w:r>
+      <w:proofErr w:type="spellEnd"/>
+      <w:r>
+        <w:rPr>
+          <w:rFonts w:ascii="Times New Roman" w:hAnsi="Times New Roman" w:cs="Times New Roman"/>
+          <w:sz w:val="24"/>
+          <w:szCs w:val="24"/>
+        </w:rPr>
+        <w:t xml:space="preserve"> Archives, puis aller chercher dans le dossier </w:t>
+      </w:r>
+      <w:proofErr w:type="spellStart"/>
+      <w:r>
+        <w:rPr>
+          <w:rFonts w:ascii="Times New Roman" w:hAnsi="Times New Roman" w:cs="Times New Roman"/>
+          <w:sz w:val="24"/>
+          <w:szCs w:val="24"/>
+        </w:rPr>
+        <w:t>LoggingFramework</w:t>
+      </w:r>
+      <w:proofErr w:type="spellEnd"/>
+      <w:r>
+        <w:rPr>
+          <w:rFonts w:ascii="Times New Roman" w:hAnsi="Times New Roman" w:cs="Times New Roman"/>
+          <w:sz w:val="24"/>
+          <w:szCs w:val="24"/>
+        </w:rPr>
+        <w:t>-Master, le fichier Logging.jar. Pour utiliser</w:t>
+      </w:r>
+      <w:r>
+        <w:rPr>
+          <w:rFonts w:ascii="Times New Roman" w:hAnsi="Times New Roman" w:cs="Times New Roman"/>
+          <w:sz w:val="24"/>
+          <w:szCs w:val="24"/>
+        </w:rPr>
+        <w:t xml:space="preserve"> le </w:t>
+      </w:r>
+      <w:proofErr w:type="spellStart"/>
+      <w:r>
+        <w:rPr>
+          <w:rFonts w:ascii="Times New Roman" w:hAnsi="Times New Roman" w:cs="Times New Roman"/>
+          <w:sz w:val="24"/>
+          <w:szCs w:val="24"/>
+        </w:rPr>
+        <w:t>framework</w:t>
+      </w:r>
+      <w:proofErr w:type="spellEnd"/>
+      <w:r>
+        <w:rPr>
+          <w:rFonts w:ascii="Times New Roman" w:hAnsi="Times New Roman" w:cs="Times New Roman"/>
+          <w:sz w:val="24"/>
+          <w:szCs w:val="24"/>
+        </w:rPr>
+        <w:t>, il faut y importer</w:t>
+      </w:r>
+      <w:r>
+        <w:rPr>
+          <w:rFonts w:ascii="Times New Roman" w:hAnsi="Times New Roman" w:cs="Times New Roman"/>
+          <w:sz w:val="24"/>
+          <w:szCs w:val="24"/>
+        </w:rPr>
+        <w:t xml:space="preserve"> le package via la ligne : </w:t>
+      </w:r>
+      <w:r>
+        <w:rPr>
+          <w:rFonts w:ascii="Times New Roman" w:hAnsi="Times New Roman" w:cs="Times New Roman"/>
+          <w:sz w:val="24"/>
+          <w:szCs w:val="24"/>
+        </w:rPr>
+        <w:t xml:space="preserve">import </w:t>
+      </w:r>
+      <w:proofErr w:type="spellStart"/>
+      <w:r>
+        <w:rPr>
+          <w:rFonts w:ascii="Times New Roman" w:hAnsi="Times New Roman" w:cs="Times New Roman"/>
+          <w:sz w:val="24"/>
+          <w:szCs w:val="24"/>
+        </w:rPr>
+        <w:t>com.esiea.projet.</w:t>
+      </w:r>
+      <w:r>
+        <w:rPr>
+          <w:rFonts w:ascii="Times New Roman" w:hAnsi="Times New Roman" w:cs="Times New Roman"/>
+          <w:sz w:val="24"/>
+          <w:szCs w:val="24"/>
+        </w:rPr>
+        <w:t>ClasseConcernée</w:t>
+      </w:r>
+      <w:proofErr w:type="spellEnd"/>
+      <w:r>
+        <w:rPr>
+          <w:rFonts w:ascii="Times New Roman" w:hAnsi="Times New Roman" w:cs="Times New Roman"/>
+          <w:sz w:val="24"/>
+          <w:szCs w:val="24"/>
+        </w:rPr>
+        <w:t>.</w:t>
+      </w:r>
+    </w:p>
+    <w:p>
+      <w:pPr>
+        <w:ind w:firstLine="708"/>
+        <w:jc w:val="both"/>
+        <w:rPr>
+          <w:rFonts w:ascii="Times New Roman" w:hAnsi="Times New Roman" w:cs="Times New Roman"/>
+          <w:sz w:val="24"/>
+          <w:szCs w:val="24"/>
+        </w:rPr>
+      </w:pPr>
+      <w:r>
+        <w:rPr>
+          <w:noProof/>
+          <w:lang w:eastAsia="fr-FR"/>
+        </w:rPr>
+        <w:drawing>
+          <wp:inline distT="0" distB="0" distL="0" distR="0" wp14:anchorId="388CCB45" wp14:editId="0C5EE665">
+            <wp:extent cx="4799255" cy="5648960"/>
+            <wp:effectExtent l="0" t="0" r="1905" b="0"/>
+            <wp:docPr id="7" name="Image 7"/>
+            <wp:cNvGraphicFramePr>
+              <a:graphicFrameLocks xmlns:a="http://schemas.openxmlformats.org/drawingml/2006/main" noChangeAspect="1"/>
+            </wp:cNvGraphicFramePr>
+            <a:graphic xmlns:a="http://schemas.openxmlformats.org/drawingml/2006/main">
+              <a:graphicData uri="http://schemas.openxmlformats.org/drawingml/2006/picture">
+                <pic:pic xmlns:pic="http://schemas.openxmlformats.org/drawingml/2006/picture">
+                  <pic:nvPicPr>
+                    <pic:cNvPr id="0" name=""/>
+                    <pic:cNvPicPr/>
+                  </pic:nvPicPr>
+                  <pic:blipFill>
+                    <a:blip r:embed="rId13"/>
+                    <a:stretch>
+                      <a:fillRect/>
+                    </a:stretch>
+                  </pic:blipFill>
+                  <pic:spPr>
+                    <a:xfrm>
+                      <a:off x="0" y="0"/>
+                      <a:ext cx="4802566" cy="5652858"/>
+                    </a:xfrm>
+                    <a:prstGeom prst="rect">
+                      <a:avLst/>
+                    </a:prstGeom>
+                  </pic:spPr>
+                </pic:pic>
+              </a:graphicData>
+            </a:graphic>
+          </wp:inline>
+        </w:drawing>
+      </w:r>
+    </w:p>
+    <w:p>
+      <w:pPr>
+        <w:ind w:firstLine="708"/>
+        <w:jc w:val="both"/>
+        <w:rPr>
+          <w:rFonts w:ascii="Times New Roman" w:hAnsi="Times New Roman" w:cs="Times New Roman"/>
+          <w:sz w:val="24"/>
+          <w:szCs w:val="24"/>
+        </w:rPr>
+      </w:pPr>
+    </w:p>
+    <w:p>
+      <w:pPr>
         <w:rPr>
           <w:rFonts w:ascii="Times New Roman" w:hAnsi="Times New Roman" w:cs="Times New Roman"/>
           <w:b/>
           <w:sz w:val="32"/>
           <w:szCs w:val="24"/>
         </w:rPr>
-        <w:t>ork</w:t>
-      </w:r>
-    </w:p>
-    <w:p>
-      <w:pPr>
-        <w:rPr>
-          <w:rFonts w:ascii="Times New Roman" w:hAnsi="Times New Roman" w:cs="Times New Roman"/>
-          <w:color w:val="FF0000"/>
-          <w:sz w:val="24"/>
-          <w:szCs w:val="24"/>
-          <w:u w:val="single"/>
-        </w:rPr>
-      </w:pPr>
+      </w:pPr>
+      <w:r>
+        <w:rPr>
+          <w:rFonts w:ascii="Times New Roman" w:hAnsi="Times New Roman" w:cs="Times New Roman"/>
+          <w:b/>
+          <w:sz w:val="32"/>
+          <w:szCs w:val="24"/>
+        </w:rPr>
+        <w:br w:type="page"/>
+      </w:r>
+    </w:p>
+    <w:p>
+      <w:pPr>
+        <w:jc w:val="center"/>
+        <w:rPr>
+          <w:rFonts w:ascii="Times New Roman" w:hAnsi="Times New Roman" w:cs="Times New Roman"/>
+          <w:b/>
+          <w:sz w:val="32"/>
+          <w:szCs w:val="24"/>
+        </w:rPr>
+      </w:pPr>
+      <w:r>
+        <w:rPr>
+          <w:rFonts w:ascii="Times New Roman" w:hAnsi="Times New Roman" w:cs="Times New Roman"/>
+          <w:b/>
+          <w:sz w:val="32"/>
+          <w:szCs w:val="24"/>
+        </w:rPr>
+        <w:lastRenderedPageBreak/>
+        <w:t>Utilisation</w:t>
+      </w:r>
+    </w:p>
+    <w:p>
+      <w:pPr>
+        <w:jc w:val="both"/>
+        <w:rPr>
+          <w:rFonts w:ascii="Times New Roman" w:hAnsi="Times New Roman" w:cs="Times New Roman"/>
+          <w:sz w:val="24"/>
+          <w:szCs w:val="24"/>
+        </w:rPr>
+      </w:pPr>
+      <w:r>
+        <w:rPr>
+          <w:rFonts w:ascii="Times New Roman" w:hAnsi="Times New Roman" w:cs="Times New Roman"/>
+          <w:sz w:val="24"/>
+          <w:szCs w:val="24"/>
+        </w:rPr>
+        <w:tab/>
+      </w:r>
     </w:p>
     <w:p>
       <w:pPr>
         <w:ind w:firstLine="708"/>
-        <w:rPr>
-          <w:rFonts w:ascii="Times New Roman" w:hAnsi="Times New Roman" w:cs="Times New Roman"/>
-          <w:sz w:val="24"/>
-          <w:szCs w:val="24"/>
-        </w:rPr>
-      </w:pPr>
-      <w:r>
-        <w:rPr>
-          <w:rFonts w:ascii="Times New Roman" w:hAnsi="Times New Roman" w:cs="Times New Roman"/>
-          <w:sz w:val="24"/>
-          <w:szCs w:val="24"/>
-        </w:rPr>
-        <w:t xml:space="preserve">Pour installer le </w:t>
-      </w:r>
-      <w:proofErr w:type="spellStart"/>
-      <w:r>
-        <w:rPr>
-          <w:rFonts w:ascii="Times New Roman" w:hAnsi="Times New Roman" w:cs="Times New Roman"/>
-          <w:sz w:val="24"/>
-          <w:szCs w:val="24"/>
-        </w:rPr>
-        <w:t>framework</w:t>
-      </w:r>
-      <w:proofErr w:type="spellEnd"/>
-      <w:r>
-        <w:rPr>
-          <w:rFonts w:ascii="Times New Roman" w:hAnsi="Times New Roman" w:cs="Times New Roman"/>
-          <w:sz w:val="24"/>
-          <w:szCs w:val="24"/>
-        </w:rPr>
-        <w:t>, il suffit</w:t>
+        <w:jc w:val="both"/>
+        <w:rPr>
+          <w:rFonts w:ascii="Times New Roman" w:hAnsi="Times New Roman" w:cs="Times New Roman"/>
+          <w:sz w:val="24"/>
+          <w:szCs w:val="24"/>
+        </w:rPr>
+      </w:pPr>
+      <w:r>
+        <w:rPr>
+          <w:rFonts w:ascii="Times New Roman" w:hAnsi="Times New Roman" w:cs="Times New Roman"/>
+          <w:sz w:val="24"/>
+          <w:szCs w:val="24"/>
+        </w:rPr>
+        <w:t xml:space="preserve">Créer un </w:t>
+      </w:r>
+      <w:proofErr w:type="spellStart"/>
+      <w:r>
+        <w:rPr>
+          <w:rFonts w:ascii="Times New Roman" w:hAnsi="Times New Roman" w:cs="Times New Roman"/>
+          <w:sz w:val="24"/>
+          <w:szCs w:val="24"/>
+        </w:rPr>
+        <w:t>logger</w:t>
+      </w:r>
+      <w:proofErr w:type="spellEnd"/>
+      <w:r>
+        <w:rPr>
+          <w:rFonts w:ascii="Times New Roman" w:hAnsi="Times New Roman" w:cs="Times New Roman"/>
+          <w:sz w:val="24"/>
+          <w:szCs w:val="24"/>
+        </w:rPr>
+        <w:t xml:space="preserve"> lié à la classe </w:t>
+      </w:r>
+      <w:proofErr w:type="spellStart"/>
+      <w:r>
+        <w:rPr>
+          <w:rFonts w:ascii="Times New Roman" w:hAnsi="Times New Roman" w:cs="Times New Roman"/>
+          <w:sz w:val="24"/>
+          <w:szCs w:val="24"/>
+        </w:rPr>
+        <w:t>MaClasse</w:t>
+      </w:r>
+      <w:proofErr w:type="spellEnd"/>
+      <w:r>
+        <w:rPr>
+          <w:rFonts w:ascii="Times New Roman" w:hAnsi="Times New Roman" w:cs="Times New Roman"/>
+          <w:sz w:val="24"/>
+          <w:szCs w:val="24"/>
+        </w:rPr>
+        <w:t xml:space="preserve"> :</w:t>
+      </w:r>
+    </w:p>
+    <w:p>
+      <w:pPr>
+        <w:ind w:left="708" w:firstLine="708"/>
+        <w:jc w:val="both"/>
+        <w:rPr>
+          <w:rFonts w:ascii="Times New Roman" w:hAnsi="Times New Roman" w:cs="Times New Roman"/>
+          <w:sz w:val="24"/>
+          <w:szCs w:val="24"/>
+        </w:rPr>
+      </w:pPr>
+      <w:proofErr w:type="spellStart"/>
+      <w:r>
+        <w:rPr>
+          <w:rFonts w:ascii="Times New Roman" w:hAnsi="Times New Roman" w:cs="Times New Roman"/>
+          <w:sz w:val="24"/>
+          <w:szCs w:val="24"/>
+        </w:rPr>
+        <w:t>Logger</w:t>
+      </w:r>
+      <w:proofErr w:type="spellEnd"/>
+      <w:r>
+        <w:rPr>
+          <w:rFonts w:ascii="Times New Roman" w:hAnsi="Times New Roman" w:cs="Times New Roman"/>
+          <w:sz w:val="24"/>
+          <w:szCs w:val="24"/>
+        </w:rPr>
+        <w:t xml:space="preserve"> </w:t>
+      </w:r>
+      <w:proofErr w:type="spellStart"/>
+      <w:r>
+        <w:rPr>
+          <w:rFonts w:ascii="Times New Roman" w:hAnsi="Times New Roman" w:cs="Times New Roman"/>
+          <w:sz w:val="24"/>
+          <w:szCs w:val="24"/>
+        </w:rPr>
+        <w:t>logger</w:t>
+      </w:r>
+      <w:proofErr w:type="spellEnd"/>
+      <w:r>
+        <w:rPr>
+          <w:rFonts w:ascii="Times New Roman" w:hAnsi="Times New Roman" w:cs="Times New Roman"/>
+          <w:sz w:val="24"/>
+          <w:szCs w:val="24"/>
+        </w:rPr>
+        <w:t xml:space="preserve"> = </w:t>
+      </w:r>
+      <w:proofErr w:type="spellStart"/>
+      <w:r>
+        <w:rPr>
+          <w:rFonts w:ascii="Times New Roman" w:hAnsi="Times New Roman" w:cs="Times New Roman"/>
+          <w:sz w:val="24"/>
+          <w:szCs w:val="24"/>
+        </w:rPr>
+        <w:t>Builder</w:t>
+      </w:r>
+      <w:proofErr w:type="spellEnd"/>
+      <w:r>
+        <w:rPr>
+          <w:rFonts w:ascii="Times New Roman" w:hAnsi="Times New Roman" w:cs="Times New Roman"/>
+          <w:sz w:val="24"/>
+          <w:szCs w:val="24"/>
+        </w:rPr>
+        <w:t>.</w:t>
+      </w:r>
+      <w:r>
+        <w:t xml:space="preserve"> </w:t>
+      </w:r>
+      <w:proofErr w:type="spellStart"/>
+      <w:r>
+        <w:rPr>
+          <w:rFonts w:ascii="Times New Roman" w:hAnsi="Times New Roman" w:cs="Times New Roman"/>
+          <w:sz w:val="24"/>
+          <w:szCs w:val="24"/>
+        </w:rPr>
+        <w:t>GetLogger</w:t>
+      </w:r>
+      <w:proofErr w:type="spellEnd"/>
+      <w:r>
+        <w:rPr>
+          <w:rFonts w:ascii="Times New Roman" w:hAnsi="Times New Roman" w:cs="Times New Roman"/>
+          <w:sz w:val="24"/>
+          <w:szCs w:val="24"/>
+        </w:rPr>
+        <w:t>(</w:t>
+      </w:r>
+      <w:proofErr w:type="spellStart"/>
+      <w:r>
+        <w:rPr>
+          <w:rFonts w:ascii="Times New Roman" w:hAnsi="Times New Roman" w:cs="Times New Roman"/>
+          <w:sz w:val="24"/>
+          <w:szCs w:val="24"/>
+        </w:rPr>
+        <w:t>MaClasse.class</w:t>
+      </w:r>
+      <w:proofErr w:type="spellEnd"/>
+      <w:r>
+        <w:rPr>
+          <w:rFonts w:ascii="Times New Roman" w:hAnsi="Times New Roman" w:cs="Times New Roman"/>
+          <w:sz w:val="24"/>
+          <w:szCs w:val="24"/>
+        </w:rPr>
+        <w:t>)</w:t>
+      </w:r>
+    </w:p>
+    <w:p>
+      <w:pPr>
+        <w:jc w:val="both"/>
+        <w:rPr>
+          <w:rFonts w:ascii="Times New Roman" w:hAnsi="Times New Roman" w:cs="Times New Roman"/>
+          <w:sz w:val="24"/>
+          <w:szCs w:val="24"/>
+        </w:rPr>
+      </w:pPr>
+      <w:r>
+        <w:rPr>
+          <w:rFonts w:ascii="Times New Roman" w:hAnsi="Times New Roman" w:cs="Times New Roman"/>
+          <w:sz w:val="24"/>
+          <w:szCs w:val="24"/>
+        </w:rPr>
+        <w:tab/>
+        <w:t>Configurer</w:t>
+      </w:r>
+      <w:r>
+        <w:rPr>
+          <w:rFonts w:ascii="Times New Roman" w:hAnsi="Times New Roman" w:cs="Times New Roman"/>
+          <w:sz w:val="24"/>
+          <w:szCs w:val="24"/>
+        </w:rPr>
+        <w:t xml:space="preserve"> un</w:t>
       </w:r>
       <w:bookmarkStart w:id="0" w:name="_GoBack"/>
       <w:bookmarkEnd w:id="0"/>
@@ -1569,6 +2300,1055 @@
           <w:szCs w:val="24"/>
         </w:rPr>
         <w:t xml:space="preserve"> </w:t>
+      </w:r>
+      <w:proofErr w:type="spellStart"/>
+      <w:r>
+        <w:rPr>
+          <w:rFonts w:ascii="Times New Roman" w:hAnsi="Times New Roman" w:cs="Times New Roman"/>
+          <w:sz w:val="24"/>
+          <w:szCs w:val="24"/>
+        </w:rPr>
+        <w:t>logger</w:t>
+      </w:r>
+      <w:proofErr w:type="spellEnd"/>
+      <w:r>
+        <w:rPr>
+          <w:rFonts w:ascii="Times New Roman" w:hAnsi="Times New Roman" w:cs="Times New Roman"/>
+          <w:sz w:val="24"/>
+          <w:szCs w:val="24"/>
+        </w:rPr>
+        <w:t xml:space="preserve"> lié à la classe </w:t>
+      </w:r>
+      <w:proofErr w:type="spellStart"/>
+      <w:r>
+        <w:rPr>
+          <w:rFonts w:ascii="Times New Roman" w:hAnsi="Times New Roman" w:cs="Times New Roman"/>
+          <w:sz w:val="24"/>
+          <w:szCs w:val="24"/>
+        </w:rPr>
+        <w:t>MaClasse</w:t>
+      </w:r>
+      <w:proofErr w:type="spellEnd"/>
+      <w:r>
+        <w:rPr>
+          <w:rFonts w:ascii="Times New Roman" w:hAnsi="Times New Roman" w:cs="Times New Roman"/>
+          <w:sz w:val="24"/>
+          <w:szCs w:val="24"/>
+        </w:rPr>
+        <w:t> :</w:t>
+      </w:r>
+    </w:p>
+    <w:p>
+      <w:pPr>
+        <w:pStyle w:val="Paragraphedeliste"/>
+        <w:numPr>
+          <w:ilvl w:val="0"/>
+          <w:numId w:val="2"/>
+        </w:numPr>
+        <w:jc w:val="both"/>
+        <w:rPr>
+          <w:rFonts w:ascii="Times New Roman" w:hAnsi="Times New Roman" w:cs="Times New Roman"/>
+          <w:sz w:val="24"/>
+          <w:szCs w:val="24"/>
+        </w:rPr>
+      </w:pPr>
+      <w:r>
+        <w:rPr>
+          <w:rFonts w:ascii="Times New Roman" w:hAnsi="Times New Roman" w:cs="Times New Roman"/>
+          <w:sz w:val="24"/>
+          <w:szCs w:val="24"/>
+        </w:rPr>
+        <w:t xml:space="preserve">Initialiser le niveau </w:t>
+      </w:r>
+      <w:proofErr w:type="spellStart"/>
+      <w:r>
+        <w:rPr>
+          <w:rFonts w:ascii="Times New Roman" w:hAnsi="Times New Roman" w:cs="Times New Roman"/>
+          <w:sz w:val="24"/>
+          <w:szCs w:val="24"/>
+        </w:rPr>
+        <w:t>level</w:t>
+      </w:r>
+      <w:proofErr w:type="spellEnd"/>
+      <w:r>
+        <w:rPr>
+          <w:rFonts w:ascii="Times New Roman" w:hAnsi="Times New Roman" w:cs="Times New Roman"/>
+          <w:sz w:val="24"/>
+          <w:szCs w:val="24"/>
+        </w:rPr>
+        <w:t> :</w:t>
+      </w:r>
+    </w:p>
+    <w:p>
+      <w:pPr>
+        <w:pStyle w:val="Paragraphedeliste"/>
+        <w:numPr>
+          <w:ilvl w:val="1"/>
+          <w:numId w:val="2"/>
+        </w:numPr>
+        <w:jc w:val="both"/>
+        <w:rPr>
+          <w:rFonts w:ascii="Times New Roman" w:hAnsi="Times New Roman" w:cs="Times New Roman"/>
+          <w:sz w:val="24"/>
+          <w:szCs w:val="24"/>
+          <w:lang w:val="en-US"/>
+        </w:rPr>
+      </w:pPr>
+      <w:proofErr w:type="spellStart"/>
+      <w:r>
+        <w:rPr>
+          <w:rFonts w:ascii="Times New Roman" w:hAnsi="Times New Roman" w:cs="Times New Roman"/>
+          <w:sz w:val="24"/>
+          <w:szCs w:val="24"/>
+          <w:lang w:val="en-US"/>
+        </w:rPr>
+        <w:t>Configuration.SetLevel</w:t>
+      </w:r>
+      <w:proofErr w:type="spellEnd"/>
+      <w:r>
+        <w:rPr>
+          <w:rFonts w:ascii="Times New Roman" w:hAnsi="Times New Roman" w:cs="Times New Roman"/>
+          <w:sz w:val="24"/>
+          <w:szCs w:val="24"/>
+          <w:lang w:val="en-US"/>
+        </w:rPr>
+        <w:t>(</w:t>
+      </w:r>
+      <w:proofErr w:type="spellStart"/>
+      <w:r>
+        <w:rPr>
+          <w:rFonts w:ascii="Times New Roman" w:hAnsi="Times New Roman" w:cs="Times New Roman"/>
+          <w:sz w:val="24"/>
+          <w:szCs w:val="24"/>
+          <w:lang w:val="en-US"/>
+        </w:rPr>
+        <w:t>MaClasse.class</w:t>
+      </w:r>
+      <w:proofErr w:type="spellEnd"/>
+      <w:r>
+        <w:rPr>
+          <w:rFonts w:ascii="Times New Roman" w:hAnsi="Times New Roman" w:cs="Times New Roman"/>
+          <w:sz w:val="24"/>
+          <w:szCs w:val="24"/>
+          <w:lang w:val="en-US"/>
+        </w:rPr>
+        <w:t xml:space="preserve">, </w:t>
+      </w:r>
+      <w:proofErr w:type="spellStart"/>
+      <w:r>
+        <w:rPr>
+          <w:rFonts w:ascii="Times New Roman" w:hAnsi="Times New Roman" w:cs="Times New Roman"/>
+          <w:sz w:val="24"/>
+          <w:szCs w:val="24"/>
+          <w:lang w:val="en-US"/>
+        </w:rPr>
+        <w:t>LEVEL.level</w:t>
+      </w:r>
+      <w:proofErr w:type="spellEnd"/>
+      <w:r>
+        <w:rPr>
+          <w:rFonts w:ascii="Times New Roman" w:hAnsi="Times New Roman" w:cs="Times New Roman"/>
+          <w:sz w:val="24"/>
+          <w:szCs w:val="24"/>
+          <w:lang w:val="en-US"/>
+        </w:rPr>
+        <w:t>);</w:t>
+      </w:r>
+    </w:p>
+    <w:p>
+      <w:pPr>
+        <w:pStyle w:val="Paragraphedeliste"/>
+        <w:numPr>
+          <w:ilvl w:val="0"/>
+          <w:numId w:val="2"/>
+        </w:numPr>
+        <w:jc w:val="both"/>
+        <w:rPr>
+          <w:rFonts w:ascii="Times New Roman" w:hAnsi="Times New Roman" w:cs="Times New Roman"/>
+          <w:sz w:val="24"/>
+          <w:szCs w:val="24"/>
+          <w:lang w:val="en-US"/>
+        </w:rPr>
+      </w:pPr>
+      <w:proofErr w:type="spellStart"/>
+      <w:r>
+        <w:rPr>
+          <w:rFonts w:ascii="Times New Roman" w:hAnsi="Times New Roman" w:cs="Times New Roman"/>
+          <w:sz w:val="24"/>
+          <w:szCs w:val="24"/>
+          <w:lang w:val="en-US"/>
+        </w:rPr>
+        <w:t>Ajouter</w:t>
+      </w:r>
+      <w:proofErr w:type="spellEnd"/>
+      <w:r>
+        <w:rPr>
+          <w:rFonts w:ascii="Times New Roman" w:hAnsi="Times New Roman" w:cs="Times New Roman"/>
+          <w:sz w:val="24"/>
+          <w:szCs w:val="24"/>
+          <w:lang w:val="en-US"/>
+        </w:rPr>
+        <w:t xml:space="preserve"> la </w:t>
+      </w:r>
+      <w:proofErr w:type="spellStart"/>
+      <w:r>
+        <w:rPr>
+          <w:rFonts w:ascii="Times New Roman" w:hAnsi="Times New Roman" w:cs="Times New Roman"/>
+          <w:sz w:val="24"/>
+          <w:szCs w:val="24"/>
+          <w:lang w:val="en-US"/>
+        </w:rPr>
+        <w:t>Cible</w:t>
+      </w:r>
+      <w:proofErr w:type="spellEnd"/>
+      <w:r>
+        <w:rPr>
+          <w:rFonts w:ascii="Times New Roman" w:hAnsi="Times New Roman" w:cs="Times New Roman"/>
+          <w:sz w:val="24"/>
+          <w:szCs w:val="24"/>
+          <w:lang w:val="en-US"/>
+        </w:rPr>
+        <w:t xml:space="preserve"> </w:t>
+      </w:r>
+      <w:proofErr w:type="spellStart"/>
+      <w:r>
+        <w:rPr>
+          <w:rFonts w:ascii="Times New Roman" w:hAnsi="Times New Roman" w:cs="Times New Roman"/>
+          <w:sz w:val="24"/>
+          <w:szCs w:val="24"/>
+          <w:lang w:val="en-US"/>
+        </w:rPr>
+        <w:t>cible</w:t>
+      </w:r>
+      <w:proofErr w:type="spellEnd"/>
+      <w:r>
+        <w:rPr>
+          <w:rFonts w:ascii="Times New Roman" w:hAnsi="Times New Roman" w:cs="Times New Roman"/>
+          <w:sz w:val="24"/>
+          <w:szCs w:val="24"/>
+          <w:lang w:val="en-US"/>
+        </w:rPr>
+        <w:t xml:space="preserve"> :</w:t>
+      </w:r>
+    </w:p>
+    <w:p>
+      <w:pPr>
+        <w:pStyle w:val="Paragraphedeliste"/>
+        <w:numPr>
+          <w:ilvl w:val="1"/>
+          <w:numId w:val="2"/>
+        </w:numPr>
+        <w:jc w:val="both"/>
+        <w:rPr>
+          <w:rFonts w:ascii="Times New Roman" w:hAnsi="Times New Roman" w:cs="Times New Roman"/>
+          <w:sz w:val="24"/>
+          <w:szCs w:val="24"/>
+        </w:rPr>
+      </w:pPr>
+      <w:proofErr w:type="spellStart"/>
+      <w:proofErr w:type="gramStart"/>
+      <w:r>
+        <w:rPr>
+          <w:rFonts w:ascii="Times New Roman" w:hAnsi="Times New Roman" w:cs="Times New Roman"/>
+          <w:sz w:val="24"/>
+          <w:szCs w:val="24"/>
+        </w:rPr>
+        <w:t>Configuration.AjouterCible</w:t>
+      </w:r>
+      <w:proofErr w:type="spellEnd"/>
+      <w:r>
+        <w:rPr>
+          <w:rFonts w:ascii="Times New Roman" w:hAnsi="Times New Roman" w:cs="Times New Roman"/>
+          <w:sz w:val="24"/>
+          <w:szCs w:val="24"/>
+        </w:rPr>
+        <w:t>(</w:t>
+      </w:r>
+      <w:proofErr w:type="spellStart"/>
+      <w:proofErr w:type="gramEnd"/>
+      <w:r>
+        <w:rPr>
+          <w:rFonts w:ascii="Times New Roman" w:hAnsi="Times New Roman" w:cs="Times New Roman"/>
+          <w:sz w:val="24"/>
+          <w:szCs w:val="24"/>
+        </w:rPr>
+        <w:t>MaClasse</w:t>
+      </w:r>
+      <w:r>
+        <w:rPr>
+          <w:rFonts w:ascii="Times New Roman" w:hAnsi="Times New Roman" w:cs="Times New Roman"/>
+          <w:sz w:val="24"/>
+          <w:szCs w:val="24"/>
+        </w:rPr>
+        <w:t>.class</w:t>
+      </w:r>
+      <w:proofErr w:type="spellEnd"/>
+      <w:r>
+        <w:rPr>
+          <w:rFonts w:ascii="Times New Roman" w:hAnsi="Times New Roman" w:cs="Times New Roman"/>
+          <w:sz w:val="24"/>
+          <w:szCs w:val="24"/>
+        </w:rPr>
+        <w:t xml:space="preserve">, </w:t>
+      </w:r>
+      <w:r>
+        <w:rPr>
+          <w:rFonts w:ascii="Times New Roman" w:hAnsi="Times New Roman" w:cs="Times New Roman"/>
+          <w:sz w:val="24"/>
+          <w:szCs w:val="24"/>
+        </w:rPr>
+        <w:t>cible) ;</w:t>
+      </w:r>
+    </w:p>
+    <w:p>
+      <w:pPr>
+        <w:pStyle w:val="Paragraphedeliste"/>
+        <w:numPr>
+          <w:ilvl w:val="0"/>
+          <w:numId w:val="2"/>
+        </w:numPr>
+        <w:jc w:val="both"/>
+        <w:rPr>
+          <w:rFonts w:ascii="Times New Roman" w:hAnsi="Times New Roman" w:cs="Times New Roman"/>
+          <w:sz w:val="24"/>
+          <w:szCs w:val="24"/>
+        </w:rPr>
+      </w:pPr>
+      <w:r>
+        <w:rPr>
+          <w:rFonts w:ascii="Times New Roman" w:hAnsi="Times New Roman" w:cs="Times New Roman"/>
+          <w:sz w:val="24"/>
+          <w:szCs w:val="24"/>
+        </w:rPr>
+        <w:t xml:space="preserve">Initialiser le Formater </w:t>
+      </w:r>
+      <w:proofErr w:type="spellStart"/>
+      <w:r>
+        <w:rPr>
+          <w:rFonts w:ascii="Times New Roman" w:hAnsi="Times New Roman" w:cs="Times New Roman"/>
+          <w:sz w:val="24"/>
+          <w:szCs w:val="24"/>
+        </w:rPr>
+        <w:t>formater</w:t>
+      </w:r>
+      <w:proofErr w:type="spellEnd"/>
+    </w:p>
+    <w:p>
+      <w:pPr>
+        <w:pStyle w:val="Paragraphedeliste"/>
+        <w:numPr>
+          <w:ilvl w:val="1"/>
+          <w:numId w:val="2"/>
+        </w:numPr>
+        <w:jc w:val="both"/>
+        <w:rPr>
+          <w:rFonts w:ascii="Times New Roman" w:hAnsi="Times New Roman" w:cs="Times New Roman"/>
+          <w:sz w:val="24"/>
+          <w:szCs w:val="24"/>
+          <w:lang w:val="en-US"/>
+        </w:rPr>
+      </w:pPr>
+      <w:proofErr w:type="spellStart"/>
+      <w:r>
+        <w:rPr>
+          <w:rFonts w:ascii="Times New Roman" w:hAnsi="Times New Roman" w:cs="Times New Roman"/>
+          <w:sz w:val="24"/>
+          <w:szCs w:val="24"/>
+          <w:lang w:val="en-US"/>
+        </w:rPr>
+        <w:t>Configuration.SetLayout</w:t>
+      </w:r>
+      <w:proofErr w:type="spellEnd"/>
+      <w:r>
+        <w:rPr>
+          <w:rFonts w:ascii="Times New Roman" w:hAnsi="Times New Roman" w:cs="Times New Roman"/>
+          <w:sz w:val="24"/>
+          <w:szCs w:val="24"/>
+          <w:lang w:val="en-US"/>
+        </w:rPr>
+        <w:t>(</w:t>
+      </w:r>
+      <w:proofErr w:type="spellStart"/>
+      <w:r>
+        <w:rPr>
+          <w:rFonts w:ascii="Times New Roman" w:hAnsi="Times New Roman" w:cs="Times New Roman"/>
+          <w:sz w:val="24"/>
+          <w:szCs w:val="24"/>
+          <w:lang w:val="en-US"/>
+        </w:rPr>
+        <w:t>MaClasse</w:t>
+      </w:r>
+      <w:r>
+        <w:rPr>
+          <w:rFonts w:ascii="Times New Roman" w:hAnsi="Times New Roman" w:cs="Times New Roman"/>
+          <w:sz w:val="24"/>
+          <w:szCs w:val="24"/>
+          <w:lang w:val="en-US"/>
+        </w:rPr>
+        <w:t>.class</w:t>
+      </w:r>
+      <w:proofErr w:type="spellEnd"/>
+      <w:r>
+        <w:rPr>
+          <w:rFonts w:ascii="Times New Roman" w:hAnsi="Times New Roman" w:cs="Times New Roman"/>
+          <w:sz w:val="24"/>
+          <w:szCs w:val="24"/>
+          <w:lang w:val="en-US"/>
+        </w:rPr>
+        <w:t xml:space="preserve">, </w:t>
+      </w:r>
+      <w:proofErr w:type="spellStart"/>
+      <w:r>
+        <w:rPr>
+          <w:rFonts w:ascii="Times New Roman" w:hAnsi="Times New Roman" w:cs="Times New Roman"/>
+          <w:sz w:val="24"/>
+          <w:szCs w:val="24"/>
+          <w:lang w:val="en-US"/>
+        </w:rPr>
+        <w:t>formater</w:t>
+      </w:r>
+      <w:proofErr w:type="spellEnd"/>
+      <w:r>
+        <w:rPr>
+          <w:rFonts w:ascii="Times New Roman" w:hAnsi="Times New Roman" w:cs="Times New Roman"/>
+          <w:sz w:val="24"/>
+          <w:szCs w:val="24"/>
+          <w:lang w:val="en-US"/>
+        </w:rPr>
+        <w:t>);</w:t>
+      </w:r>
+    </w:p>
+    <w:p>
+      <w:pPr>
+        <w:pStyle w:val="Paragraphedeliste"/>
+        <w:numPr>
+          <w:ilvl w:val="0"/>
+          <w:numId w:val="2"/>
+        </w:numPr>
+        <w:jc w:val="both"/>
+        <w:rPr>
+          <w:rFonts w:ascii="Times New Roman" w:hAnsi="Times New Roman" w:cs="Times New Roman"/>
+          <w:sz w:val="24"/>
+          <w:szCs w:val="24"/>
+        </w:rPr>
+      </w:pPr>
+      <w:r>
+        <w:rPr>
+          <w:rFonts w:ascii="Times New Roman" w:hAnsi="Times New Roman" w:cs="Times New Roman"/>
+          <w:sz w:val="24"/>
+          <w:szCs w:val="24"/>
+        </w:rPr>
+        <w:t>Configuration à partir d’un fichier properties.txt</w:t>
+      </w:r>
+    </w:p>
+    <w:p>
+      <w:pPr>
+        <w:pStyle w:val="Paragraphedeliste"/>
+        <w:numPr>
+          <w:ilvl w:val="1"/>
+          <w:numId w:val="2"/>
+        </w:numPr>
+        <w:jc w:val="both"/>
+        <w:rPr>
+          <w:rFonts w:ascii="Times New Roman" w:hAnsi="Times New Roman" w:cs="Times New Roman"/>
+          <w:sz w:val="24"/>
+          <w:szCs w:val="24"/>
+        </w:rPr>
+      </w:pPr>
+      <w:proofErr w:type="spellStart"/>
+      <w:proofErr w:type="gramStart"/>
+      <w:r>
+        <w:rPr>
+          <w:rFonts w:ascii="Times New Roman" w:hAnsi="Times New Roman" w:cs="Times New Roman"/>
+          <w:sz w:val="24"/>
+          <w:szCs w:val="24"/>
+        </w:rPr>
+        <w:t>Configuration.GetPropertiesFile</w:t>
+      </w:r>
+      <w:proofErr w:type="spellEnd"/>
+      <w:r>
+        <w:rPr>
+          <w:rFonts w:ascii="Times New Roman" w:hAnsi="Times New Roman" w:cs="Times New Roman"/>
+          <w:sz w:val="24"/>
+          <w:szCs w:val="24"/>
+        </w:rPr>
+        <w:t>(</w:t>
+      </w:r>
+      <w:proofErr w:type="gramEnd"/>
+      <w:r>
+        <w:rPr>
+          <w:rFonts w:ascii="Times New Roman" w:hAnsi="Times New Roman" w:cs="Times New Roman"/>
+          <w:sz w:val="24"/>
+          <w:szCs w:val="24"/>
+        </w:rPr>
+        <w:t>"Properties.txt");</w:t>
+      </w:r>
+    </w:p>
+    <w:p>
+      <w:pPr>
+        <w:jc w:val="both"/>
+        <w:rPr>
+          <w:rFonts w:ascii="Times New Roman" w:hAnsi="Times New Roman" w:cs="Times New Roman"/>
+          <w:sz w:val="24"/>
+          <w:szCs w:val="24"/>
+        </w:rPr>
+      </w:pPr>
+    </w:p>
+    <w:p>
+      <w:pPr>
+        <w:ind w:firstLine="708"/>
+        <w:jc w:val="both"/>
+        <w:rPr>
+          <w:rFonts w:ascii="Times New Roman" w:hAnsi="Times New Roman" w:cs="Times New Roman"/>
+          <w:sz w:val="24"/>
+          <w:szCs w:val="24"/>
+        </w:rPr>
+      </w:pPr>
+      <w:r>
+        <w:rPr>
+          <w:rFonts w:ascii="Times New Roman" w:hAnsi="Times New Roman" w:cs="Times New Roman"/>
+          <w:sz w:val="24"/>
+          <w:szCs w:val="24"/>
+        </w:rPr>
+        <w:t xml:space="preserve">Fichier Properties.txt : </w:t>
+      </w:r>
+    </w:p>
+    <w:p>
+      <w:pPr>
+        <w:ind w:firstLine="708"/>
+        <w:jc w:val="both"/>
+        <w:rPr>
+          <w:rFonts w:ascii="Times New Roman" w:hAnsi="Times New Roman" w:cs="Times New Roman"/>
+          <w:sz w:val="24"/>
+          <w:szCs w:val="24"/>
+        </w:rPr>
+      </w:pPr>
+      <w:r>
+        <w:rPr>
+          <w:rFonts w:ascii="Times New Roman" w:hAnsi="Times New Roman" w:cs="Times New Roman"/>
+          <w:sz w:val="24"/>
+          <w:szCs w:val="24"/>
+        </w:rPr>
+        <w:t>Format d’une ligne de commande dans le fichi</w:t>
+      </w:r>
+      <w:r>
+        <w:rPr>
+          <w:rFonts w:ascii="Times New Roman" w:hAnsi="Times New Roman" w:cs="Times New Roman"/>
+          <w:sz w:val="24"/>
+          <w:szCs w:val="24"/>
+        </w:rPr>
+        <w:t>er</w:t>
+      </w:r>
+      <w:r>
+        <w:rPr>
+          <w:rFonts w:ascii="Times New Roman" w:hAnsi="Times New Roman" w:cs="Times New Roman"/>
+          <w:sz w:val="24"/>
+          <w:szCs w:val="24"/>
+        </w:rPr>
+        <w:t xml:space="preserve"> Propereties.txt</w:t>
+      </w:r>
+      <w:r>
+        <w:rPr>
+          <w:rFonts w:ascii="Times New Roman" w:hAnsi="Times New Roman" w:cs="Times New Roman"/>
+          <w:sz w:val="24"/>
+          <w:szCs w:val="24"/>
+        </w:rPr>
+        <w:t>.</w:t>
+      </w:r>
+      <w:r>
+        <w:rPr>
+          <w:rFonts w:ascii="Times New Roman" w:hAnsi="Times New Roman" w:cs="Times New Roman"/>
+          <w:sz w:val="24"/>
+          <w:szCs w:val="24"/>
+        </w:rPr>
+        <w:t xml:space="preserve"> </w:t>
+      </w:r>
+      <w:r>
+        <w:rPr>
+          <w:rFonts w:ascii="Times New Roman" w:hAnsi="Times New Roman" w:cs="Times New Roman"/>
+          <w:sz w:val="24"/>
+          <w:szCs w:val="24"/>
+        </w:rPr>
+        <w:t>I</w:t>
+      </w:r>
+      <w:r>
+        <w:rPr>
+          <w:rFonts w:ascii="Times New Roman" w:hAnsi="Times New Roman" w:cs="Times New Roman"/>
+          <w:sz w:val="24"/>
+          <w:szCs w:val="24"/>
+        </w:rPr>
+        <w:t>nitialisation de l’</w:t>
+      </w:r>
+      <w:r>
+        <w:rPr>
+          <w:rFonts w:ascii="Times New Roman" w:hAnsi="Times New Roman" w:cs="Times New Roman"/>
+          <w:color w:val="FFC000"/>
+          <w:sz w:val="24"/>
+          <w:szCs w:val="24"/>
+        </w:rPr>
+        <w:t>Attribut</w:t>
+      </w:r>
+      <w:r>
+        <w:rPr>
+          <w:rFonts w:ascii="Times New Roman" w:hAnsi="Times New Roman" w:cs="Times New Roman"/>
+          <w:sz w:val="24"/>
+          <w:szCs w:val="24"/>
+        </w:rPr>
+        <w:t xml:space="preserve"> de </w:t>
+      </w:r>
+      <w:proofErr w:type="spellStart"/>
+      <w:r>
+        <w:rPr>
+          <w:rFonts w:ascii="Times New Roman" w:hAnsi="Times New Roman" w:cs="Times New Roman"/>
+          <w:color w:val="FF0000"/>
+          <w:sz w:val="24"/>
+          <w:szCs w:val="24"/>
+        </w:rPr>
+        <w:t>MaClasse</w:t>
+      </w:r>
+      <w:proofErr w:type="spellEnd"/>
+      <w:r>
+        <w:rPr>
+          <w:rFonts w:ascii="Times New Roman" w:hAnsi="Times New Roman" w:cs="Times New Roman"/>
+          <w:sz w:val="24"/>
+          <w:szCs w:val="24"/>
+        </w:rPr>
+        <w:t xml:space="preserve"> avec l’</w:t>
+      </w:r>
+      <w:r>
+        <w:rPr>
+          <w:rFonts w:ascii="Times New Roman" w:hAnsi="Times New Roman" w:cs="Times New Roman"/>
+          <w:color w:val="92D050"/>
+          <w:sz w:val="24"/>
+          <w:szCs w:val="24"/>
+        </w:rPr>
+        <w:t>Objet</w:t>
+      </w:r>
+      <w:r>
+        <w:rPr>
+          <w:rFonts w:ascii="Times New Roman" w:hAnsi="Times New Roman" w:cs="Times New Roman"/>
+          <w:sz w:val="24"/>
+          <w:szCs w:val="24"/>
+        </w:rPr>
+        <w:t xml:space="preserve"> et les </w:t>
+      </w:r>
+      <w:r>
+        <w:rPr>
+          <w:rFonts w:ascii="Times New Roman" w:hAnsi="Times New Roman" w:cs="Times New Roman"/>
+          <w:color w:val="00B0F0"/>
+          <w:sz w:val="24"/>
+          <w:szCs w:val="24"/>
+        </w:rPr>
+        <w:t>Argument1</w:t>
+      </w:r>
+      <w:r>
+        <w:rPr>
+          <w:rFonts w:ascii="Times New Roman" w:hAnsi="Times New Roman" w:cs="Times New Roman"/>
+          <w:sz w:val="24"/>
+          <w:szCs w:val="24"/>
+        </w:rPr>
+        <w:t xml:space="preserve"> et </w:t>
+      </w:r>
+      <w:r>
+        <w:rPr>
+          <w:rFonts w:ascii="Times New Roman" w:hAnsi="Times New Roman" w:cs="Times New Roman"/>
+          <w:color w:val="0070C0"/>
+          <w:sz w:val="24"/>
+          <w:szCs w:val="24"/>
+        </w:rPr>
+        <w:t>Argument2</w:t>
+      </w:r>
+      <w:r>
+        <w:rPr>
+          <w:rFonts w:ascii="Times New Roman" w:hAnsi="Times New Roman" w:cs="Times New Roman"/>
+          <w:sz w:val="24"/>
+          <w:szCs w:val="24"/>
+        </w:rPr>
+        <w:t xml:space="preserve"> de son constructeur</w:t>
+      </w:r>
+      <w:r>
+        <w:rPr>
+          <w:rFonts w:ascii="Times New Roman" w:hAnsi="Times New Roman" w:cs="Times New Roman"/>
+          <w:sz w:val="24"/>
+          <w:szCs w:val="24"/>
+        </w:rPr>
+        <w:t xml:space="preserve"> si besoin</w:t>
+      </w:r>
+      <w:r>
+        <w:rPr>
+          <w:rFonts w:ascii="Times New Roman" w:hAnsi="Times New Roman" w:cs="Times New Roman"/>
+          <w:sz w:val="24"/>
+          <w:szCs w:val="24"/>
+        </w:rPr>
+        <w:t>.</w:t>
+      </w:r>
+      <w:r>
+        <w:rPr>
+          <w:rFonts w:ascii="Times New Roman" w:hAnsi="Times New Roman" w:cs="Times New Roman"/>
+          <w:sz w:val="24"/>
+          <w:szCs w:val="24"/>
+        </w:rPr>
+        <w:t xml:space="preserve"> </w:t>
+      </w:r>
+    </w:p>
+    <w:p>
+      <w:pPr>
+        <w:ind w:firstLine="708"/>
+        <w:jc w:val="both"/>
+        <w:rPr>
+          <w:rFonts w:ascii="Times New Roman" w:hAnsi="Times New Roman" w:cs="Times New Roman"/>
+          <w:color w:val="0070C0"/>
+          <w:sz w:val="24"/>
+          <w:szCs w:val="24"/>
+        </w:rPr>
+      </w:pPr>
+      <w:proofErr w:type="spellStart"/>
+      <w:r>
+        <w:rPr>
+          <w:rFonts w:ascii="Times New Roman" w:hAnsi="Times New Roman" w:cs="Times New Roman"/>
+          <w:sz w:val="24"/>
+          <w:szCs w:val="24"/>
+        </w:rPr>
+        <w:t>l</w:t>
+      </w:r>
+      <w:r>
+        <w:rPr>
+          <w:rFonts w:ascii="Times New Roman" w:hAnsi="Times New Roman" w:cs="Times New Roman"/>
+          <w:sz w:val="24"/>
+          <w:szCs w:val="24"/>
+        </w:rPr>
+        <w:t>ogger.</w:t>
+      </w:r>
+      <w:r>
+        <w:rPr>
+          <w:rFonts w:ascii="Times New Roman" w:hAnsi="Times New Roman" w:cs="Times New Roman"/>
+          <w:color w:val="FF0000"/>
+          <w:sz w:val="24"/>
+          <w:szCs w:val="24"/>
+        </w:rPr>
+        <w:t>MaClasse</w:t>
+      </w:r>
+      <w:r>
+        <w:rPr>
+          <w:rFonts w:ascii="Times New Roman" w:hAnsi="Times New Roman" w:cs="Times New Roman"/>
+          <w:sz w:val="24"/>
+          <w:szCs w:val="24"/>
+        </w:rPr>
+        <w:t>.</w:t>
+      </w:r>
+      <w:r>
+        <w:rPr>
+          <w:rFonts w:ascii="Times New Roman" w:hAnsi="Times New Roman" w:cs="Times New Roman"/>
+          <w:color w:val="FFC000"/>
+          <w:sz w:val="24"/>
+          <w:szCs w:val="24"/>
+        </w:rPr>
+        <w:t>Attribut</w:t>
+      </w:r>
+      <w:proofErr w:type="spellEnd"/>
+      <w:r>
+        <w:rPr>
+          <w:rFonts w:ascii="Times New Roman" w:hAnsi="Times New Roman" w:cs="Times New Roman"/>
+          <w:sz w:val="24"/>
+          <w:szCs w:val="24"/>
+        </w:rPr>
+        <w:t xml:space="preserve"> = </w:t>
+      </w:r>
+      <w:r>
+        <w:rPr>
+          <w:rFonts w:ascii="Times New Roman" w:hAnsi="Times New Roman" w:cs="Times New Roman"/>
+          <w:color w:val="92D050"/>
+          <w:sz w:val="24"/>
+          <w:szCs w:val="24"/>
+        </w:rPr>
+        <w:t xml:space="preserve">Objet </w:t>
+      </w:r>
+      <w:r>
+        <w:rPr>
+          <w:rFonts w:ascii="Times New Roman" w:hAnsi="Times New Roman" w:cs="Times New Roman"/>
+          <w:color w:val="00B0F0"/>
+          <w:sz w:val="24"/>
+          <w:szCs w:val="24"/>
+        </w:rPr>
+        <w:t xml:space="preserve">Argument1 </w:t>
+      </w:r>
+      <w:r>
+        <w:rPr>
+          <w:rFonts w:ascii="Times New Roman" w:hAnsi="Times New Roman" w:cs="Times New Roman"/>
+          <w:color w:val="0070C0"/>
+          <w:sz w:val="24"/>
+          <w:szCs w:val="24"/>
+        </w:rPr>
+        <w:t>Argument2</w:t>
+      </w:r>
+    </w:p>
+    <w:p>
+      <w:pPr>
+        <w:ind w:firstLine="708"/>
+        <w:jc w:val="both"/>
+        <w:rPr>
+          <w:rFonts w:ascii="Times New Roman" w:hAnsi="Times New Roman" w:cs="Times New Roman"/>
+          <w:color w:val="0070C0"/>
+          <w:sz w:val="24"/>
+          <w:szCs w:val="24"/>
+        </w:rPr>
+      </w:pPr>
+    </w:p>
+    <w:p>
+      <w:pPr>
+        <w:ind w:firstLine="708"/>
+        <w:jc w:val="both"/>
+        <w:rPr>
+          <w:rFonts w:ascii="Times New Roman" w:hAnsi="Times New Roman" w:cs="Times New Roman"/>
+          <w:sz w:val="24"/>
+          <w:szCs w:val="24"/>
+          <w:u w:val="single"/>
+        </w:rPr>
+      </w:pPr>
+      <w:r>
+        <w:rPr>
+          <w:rFonts w:ascii="Times New Roman" w:hAnsi="Times New Roman" w:cs="Times New Roman"/>
+          <w:sz w:val="24"/>
+          <w:szCs w:val="24"/>
+          <w:u w:val="single"/>
+        </w:rPr>
+        <w:t>Exemple :</w:t>
+      </w:r>
+    </w:p>
+    <w:p>
+      <w:pPr>
+        <w:pBdr>
+          <w:top w:val="single" w:sz="4" w:space="1" w:color="auto"/>
+          <w:left w:val="single" w:sz="4" w:space="4" w:color="auto"/>
+          <w:bottom w:val="single" w:sz="4" w:space="1" w:color="auto"/>
+          <w:right w:val="single" w:sz="4" w:space="4" w:color="auto"/>
+        </w:pBdr>
+        <w:spacing w:after="0"/>
+        <w:ind w:firstLine="708"/>
+        <w:jc w:val="both"/>
+        <w:rPr>
+          <w:rFonts w:ascii="Times New Roman" w:hAnsi="Times New Roman" w:cs="Times New Roman"/>
+          <w:sz w:val="24"/>
+          <w:szCs w:val="24"/>
+        </w:rPr>
+      </w:pPr>
+      <w:proofErr w:type="spellStart"/>
+      <w:r>
+        <w:rPr>
+          <w:rFonts w:ascii="Times New Roman" w:hAnsi="Times New Roman" w:cs="Times New Roman"/>
+          <w:sz w:val="24"/>
+          <w:szCs w:val="24"/>
+        </w:rPr>
+        <w:t>logger.com.esiea.projet.Test.level</w:t>
+      </w:r>
+      <w:proofErr w:type="spellEnd"/>
+      <w:r>
+        <w:rPr>
+          <w:rFonts w:ascii="Times New Roman" w:hAnsi="Times New Roman" w:cs="Times New Roman"/>
+          <w:sz w:val="24"/>
+          <w:szCs w:val="24"/>
+        </w:rPr>
+        <w:t xml:space="preserve"> = DEBUG</w:t>
+      </w:r>
+    </w:p>
+    <w:p>
+      <w:pPr>
+        <w:pBdr>
+          <w:top w:val="single" w:sz="4" w:space="1" w:color="auto"/>
+          <w:left w:val="single" w:sz="4" w:space="4" w:color="auto"/>
+          <w:bottom w:val="single" w:sz="4" w:space="1" w:color="auto"/>
+          <w:right w:val="single" w:sz="4" w:space="4" w:color="auto"/>
+        </w:pBdr>
+        <w:spacing w:after="0"/>
+        <w:ind w:firstLine="708"/>
+        <w:jc w:val="both"/>
+        <w:rPr>
+          <w:rFonts w:ascii="Times New Roman" w:hAnsi="Times New Roman" w:cs="Times New Roman"/>
+          <w:sz w:val="24"/>
+          <w:szCs w:val="24"/>
+        </w:rPr>
+      </w:pPr>
+      <w:proofErr w:type="spellStart"/>
+      <w:r>
+        <w:rPr>
+          <w:rFonts w:ascii="Times New Roman" w:hAnsi="Times New Roman" w:cs="Times New Roman"/>
+          <w:sz w:val="24"/>
+          <w:szCs w:val="24"/>
+        </w:rPr>
+        <w:t>logger.com.esiea.projet.Test.formater</w:t>
+      </w:r>
+      <w:proofErr w:type="spellEnd"/>
+      <w:r>
+        <w:rPr>
+          <w:rFonts w:ascii="Times New Roman" w:hAnsi="Times New Roman" w:cs="Times New Roman"/>
+          <w:sz w:val="24"/>
+          <w:szCs w:val="24"/>
+        </w:rPr>
+        <w:t xml:space="preserve"> = </w:t>
+      </w:r>
+      <w:proofErr w:type="spellStart"/>
+      <w:r>
+        <w:rPr>
+          <w:rFonts w:ascii="Times New Roman" w:hAnsi="Times New Roman" w:cs="Times New Roman"/>
+          <w:sz w:val="24"/>
+          <w:szCs w:val="24"/>
+        </w:rPr>
+        <w:t>com.esiea.projet.FormaterDefault</w:t>
+      </w:r>
+      <w:proofErr w:type="spellEnd"/>
+    </w:p>
+    <w:p>
+      <w:pPr>
+        <w:pBdr>
+          <w:top w:val="single" w:sz="4" w:space="1" w:color="auto"/>
+          <w:left w:val="single" w:sz="4" w:space="4" w:color="auto"/>
+          <w:bottom w:val="single" w:sz="4" w:space="1" w:color="auto"/>
+          <w:right w:val="single" w:sz="4" w:space="4" w:color="auto"/>
+        </w:pBdr>
+        <w:spacing w:after="0"/>
+        <w:ind w:firstLine="708"/>
+        <w:jc w:val="both"/>
+        <w:rPr>
+          <w:rFonts w:ascii="Times New Roman" w:hAnsi="Times New Roman" w:cs="Times New Roman"/>
+          <w:sz w:val="24"/>
+          <w:szCs w:val="24"/>
+        </w:rPr>
+      </w:pPr>
+      <w:proofErr w:type="spellStart"/>
+      <w:r>
+        <w:rPr>
+          <w:rFonts w:ascii="Times New Roman" w:hAnsi="Times New Roman" w:cs="Times New Roman"/>
+          <w:sz w:val="24"/>
+          <w:szCs w:val="24"/>
+        </w:rPr>
+        <w:t>logger.com.esiea.projet.Test.cibles</w:t>
+      </w:r>
+      <w:proofErr w:type="spellEnd"/>
+      <w:r>
+        <w:rPr>
+          <w:rFonts w:ascii="Times New Roman" w:hAnsi="Times New Roman" w:cs="Times New Roman"/>
+          <w:sz w:val="24"/>
+          <w:szCs w:val="24"/>
+        </w:rPr>
+        <w:t xml:space="preserve"> = </w:t>
+      </w:r>
+      <w:proofErr w:type="spellStart"/>
+      <w:r>
+        <w:rPr>
+          <w:rFonts w:ascii="Times New Roman" w:hAnsi="Times New Roman" w:cs="Times New Roman"/>
+          <w:sz w:val="24"/>
+          <w:szCs w:val="24"/>
+        </w:rPr>
+        <w:t>com.esiea.projet.ConsoleCible</w:t>
+      </w:r>
+      <w:proofErr w:type="spellEnd"/>
+    </w:p>
+    <w:p>
+      <w:pPr>
+        <w:pBdr>
+          <w:top w:val="single" w:sz="4" w:space="1" w:color="auto"/>
+          <w:left w:val="single" w:sz="4" w:space="4" w:color="auto"/>
+          <w:bottom w:val="single" w:sz="4" w:space="1" w:color="auto"/>
+          <w:right w:val="single" w:sz="4" w:space="4" w:color="auto"/>
+        </w:pBdr>
+        <w:spacing w:after="0"/>
+        <w:ind w:firstLine="708"/>
+        <w:jc w:val="both"/>
+        <w:rPr>
+          <w:rFonts w:ascii="Times New Roman" w:hAnsi="Times New Roman" w:cs="Times New Roman"/>
+          <w:sz w:val="24"/>
+          <w:szCs w:val="24"/>
+        </w:rPr>
+      </w:pPr>
+      <w:proofErr w:type="spellStart"/>
+      <w:r>
+        <w:rPr>
+          <w:rFonts w:ascii="Times New Roman" w:hAnsi="Times New Roman" w:cs="Times New Roman"/>
+          <w:sz w:val="24"/>
+          <w:szCs w:val="24"/>
+        </w:rPr>
+        <w:t>logger.com.esiea.projet.Test.cibles</w:t>
+      </w:r>
+      <w:proofErr w:type="spellEnd"/>
+      <w:r>
+        <w:rPr>
+          <w:rFonts w:ascii="Times New Roman" w:hAnsi="Times New Roman" w:cs="Times New Roman"/>
+          <w:sz w:val="24"/>
+          <w:szCs w:val="24"/>
+        </w:rPr>
+        <w:t xml:space="preserve"> = </w:t>
+      </w:r>
+      <w:proofErr w:type="spellStart"/>
+      <w:r>
+        <w:rPr>
+          <w:rFonts w:ascii="Times New Roman" w:hAnsi="Times New Roman" w:cs="Times New Roman"/>
+          <w:sz w:val="24"/>
+          <w:szCs w:val="24"/>
+        </w:rPr>
+        <w:t>com.esiea.projet.FileCible</w:t>
+      </w:r>
+      <w:proofErr w:type="spellEnd"/>
+      <w:r>
+        <w:rPr>
+          <w:rFonts w:ascii="Times New Roman" w:hAnsi="Times New Roman" w:cs="Times New Roman"/>
+          <w:sz w:val="24"/>
+          <w:szCs w:val="24"/>
+        </w:rPr>
+        <w:t xml:space="preserve"> log.txt</w:t>
+      </w:r>
+    </w:p>
+    <w:p>
+      <w:pPr>
+        <w:pBdr>
+          <w:top w:val="single" w:sz="4" w:space="1" w:color="auto"/>
+          <w:left w:val="single" w:sz="4" w:space="4" w:color="auto"/>
+          <w:bottom w:val="single" w:sz="4" w:space="1" w:color="auto"/>
+          <w:right w:val="single" w:sz="4" w:space="4" w:color="auto"/>
+        </w:pBdr>
+        <w:spacing w:after="0"/>
+        <w:ind w:firstLine="708"/>
+        <w:jc w:val="both"/>
+        <w:rPr>
+          <w:rFonts w:ascii="Times New Roman" w:hAnsi="Times New Roman" w:cs="Times New Roman"/>
+          <w:sz w:val="24"/>
+          <w:szCs w:val="24"/>
+        </w:rPr>
+      </w:pPr>
+      <w:proofErr w:type="spellStart"/>
+      <w:r>
+        <w:rPr>
+          <w:rFonts w:ascii="Times New Roman" w:hAnsi="Times New Roman" w:cs="Times New Roman"/>
+          <w:sz w:val="24"/>
+          <w:szCs w:val="24"/>
+        </w:rPr>
+        <w:t>logger.com.esiea.projet.Test.cibles</w:t>
+      </w:r>
+      <w:proofErr w:type="spellEnd"/>
+      <w:r>
+        <w:rPr>
+          <w:rFonts w:ascii="Times New Roman" w:hAnsi="Times New Roman" w:cs="Times New Roman"/>
+          <w:sz w:val="24"/>
+          <w:szCs w:val="24"/>
+        </w:rPr>
+        <w:t xml:space="preserve"> = </w:t>
+      </w:r>
+      <w:proofErr w:type="spellStart"/>
+      <w:r>
+        <w:rPr>
+          <w:rFonts w:ascii="Times New Roman" w:hAnsi="Times New Roman" w:cs="Times New Roman"/>
+          <w:sz w:val="24"/>
+          <w:szCs w:val="24"/>
+        </w:rPr>
+        <w:t>com.esiea.projet.RotateFileCible</w:t>
+      </w:r>
+      <w:proofErr w:type="spellEnd"/>
+      <w:r>
+        <w:rPr>
+          <w:rFonts w:ascii="Times New Roman" w:hAnsi="Times New Roman" w:cs="Times New Roman"/>
+          <w:sz w:val="24"/>
+          <w:szCs w:val="24"/>
+        </w:rPr>
+        <w:t xml:space="preserve"> rlog.txt 10</w:t>
       </w:r>
     </w:p>
     <w:sectPr>
@@ -1711,7 +3491,7 @@
         <w:color w:val="auto"/>
       </w:rPr>
     </w:lvl>
-    <w:lvl w:ilvl="1" w:tplc="040C0003" w:tentative="1">
+    <w:lvl w:ilvl="1" w:tplc="040C0003">
       <w:start w:val="1"/>
       <w:numFmt w:val="bullet"/>
       <w:lvlText w:val="o"/>
@@ -2569,7 +4349,7 @@
 </file>
 
 <file path=customXml/itemProps1.xml><?xml version="1.0" encoding="utf-8"?>
-<ds:datastoreItem xmlns:ds="http://schemas.openxmlformats.org/officeDocument/2006/customXml" ds:itemID="{AFB4D9D2-7D70-468D-A1C6-CD639AE28241}">
+<ds:datastoreItem xmlns:ds="http://schemas.openxmlformats.org/officeDocument/2006/customXml" ds:itemID="{FA0C1F8E-161C-4D39-A49F-783C714BF995}">
   <ds:schemaRefs>
     <ds:schemaRef ds:uri="http://schemas.openxmlformats.org/officeDocument/2006/bibliography"/>
   </ds:schemaRefs>

</xml_diff>